<commit_message>
Deploying to gh-pages from @ rokuk/rp-fiz-notes@2f65026f80dc8a6dcf857c70fffd120ec0cd45ea 🚀
</commit_message>
<xml_diff>
--- a/_main.docx
+++ b/_main.docx
@@ -2777,15 +2777,15 @@
       <w:r>
         <w:t xml:space="preserve">Gradivi za to poglavje sta</w:t>
       </w:r>
-      <w:r>
-        <w:t xml:space="preserve"> </w:t>
-      </w:r>
-      <w:r>
-        <w:t xml:space="preserve">-</w:t>
-      </w:r>
-      <w:r>
-        <w:t xml:space="preserve"> </w:t>
-      </w:r>
+    </w:p>
+    <w:p>
+      <w:pPr>
+        <w:numPr>
+          <w:ilvl w:val="0"/>
+          <w:numId w:val="1010"/>
+        </w:numPr>
+        <w:pStyle w:val="Compact"/>
+      </w:pPr>
       <w:hyperlink r:id="rId37">
         <w:r>
           <w:rPr>
@@ -2827,11 +2827,17 @@
       <w:r>
         <w:t xml:space="preserve">)</w:t>
       </w:r>
-      <w:r>
-        <w:t xml:space="preserve"> </w:t>
-      </w:r>
-      <w:r>
-        <w:t xml:space="preserve">- poglavje</w:t>
+    </w:p>
+    <w:p>
+      <w:pPr>
+        <w:numPr>
+          <w:ilvl w:val="0"/>
+          <w:numId w:val="1010"/>
+        </w:numPr>
+        <w:pStyle w:val="Compact"/>
+      </w:pPr>
+      <w:r>
+        <w:t xml:space="preserve">poglavje</w:t>
       </w:r>
       <w:r>
         <w:t xml:space="preserve"> </w:t>
@@ -3343,7 +3349,7 @@
       <w:pPr>
         <w:numPr>
           <w:ilvl w:val="0"/>
-          <w:numId w:val="1010"/>
+          <w:numId w:val="1011"/>
         </w:numPr>
         <w:pStyle w:val="Compact"/>
       </w:pPr>
@@ -3360,7 +3366,7 @@
       <w:pPr>
         <w:numPr>
           <w:ilvl w:val="0"/>
-          <w:numId w:val="1010"/>
+          <w:numId w:val="1011"/>
         </w:numPr>
         <w:pStyle w:val="Compact"/>
       </w:pPr>
@@ -3398,7 +3404,7 @@
       <w:pPr>
         <w:numPr>
           <w:ilvl w:val="0"/>
-          <w:numId w:val="1010"/>
+          <w:numId w:val="1011"/>
         </w:numPr>
         <w:pStyle w:val="Compact"/>
       </w:pPr>
@@ -5221,7 +5227,7 @@
       <w:pPr>
         <w:numPr>
           <w:ilvl w:val="0"/>
-          <w:numId w:val="1011"/>
+          <w:numId w:val="1012"/>
         </w:numPr>
       </w:pPr>
       <w:r>
@@ -5235,388 +5241,6 @@
       </w:r>
       <w:r>
         <w:t xml:space="preserve">vrne število elementov seznama oz. število znakov v nizu</w:t>
-      </w:r>
-    </w:p>
-    <w:p>
-      <w:pPr>
-        <w:numPr>
-          <w:ilvl w:val="0"/>
-          <w:numId w:val="1011"/>
-        </w:numPr>
-      </w:pPr>
-      <w:r>
-        <w:rPr>
-          <w:rStyle w:val="VerbatimChar"/>
-        </w:rPr>
-        <w:t xml:space="preserve">zip(seznam1, seznam2, ...)</w:t>
-      </w:r>
-      <w:r>
-        <w:t xml:space="preserve"> </w:t>
-      </w:r>
-      <w:r>
-        <w:t xml:space="preserve">vrne zaporedje naborov istoležnih elementov v podanih seznamih (poljubno število). Funkcija</w:t>
-      </w:r>
-      <w:r>
-        <w:t xml:space="preserve"> </w:t>
-      </w:r>
-      <w:r>
-        <w:t xml:space="preserve">vrne poseben tip - da dobimo seznam, moramo ta tip pretvoriti s funkcijo</w:t>
-      </w:r>
-      <w:r>
-        <w:t xml:space="preserve"> </w:t>
-      </w:r>
-      <w:r>
-        <w:rPr>
-          <w:rStyle w:val="VerbatimChar"/>
-        </w:rPr>
-        <w:t xml:space="preserve">list()</w:t>
-      </w:r>
-      <w:r>
-        <w:t xml:space="preserve">.</w:t>
-      </w:r>
-      <w:r>
-        <w:t xml:space="preserve"> </w:t>
-      </w:r>
-      <w:r>
-        <w:t xml:space="preserve">V for zanki lahko uporabimo</w:t>
-      </w:r>
-      <w:r>
-        <w:t xml:space="preserve"> </w:t>
-      </w:r>
-      <w:r>
-        <w:rPr>
-          <w:rStyle w:val="VerbatimChar"/>
-        </w:rPr>
-        <w:t xml:space="preserve">zip</w:t>
-      </w:r>
-      <w:r>
-        <w:t xml:space="preserve"> </w:t>
-      </w:r>
-      <w:r>
-        <w:t xml:space="preserve">brez</w:t>
-      </w:r>
-      <w:r>
-        <w:t xml:space="preserve"> </w:t>
-      </w:r>
-      <w:r>
-        <w:rPr>
-          <w:rStyle w:val="VerbatimChar"/>
-        </w:rPr>
-        <w:t xml:space="preserve">list</w:t>
-      </w:r>
-      <w:r>
-        <w:t xml:space="preserve">.</w:t>
-      </w:r>
-    </w:p>
-    <w:p>
-      <w:pPr>
-        <w:pStyle w:val="SourceCode"/>
-      </w:pPr>
-      <w:r>
-        <w:rPr>
-          <w:rStyle w:val="BuiltInTok"/>
-        </w:rPr>
-        <w:t xml:space="preserve">print</w:t>
-      </w:r>
-      <w:r>
-        <w:rPr>
-          <w:rStyle w:val="NormalTok"/>
-        </w:rPr>
-        <w:t xml:space="preserve">(</w:t>
-      </w:r>
-      <w:r>
-        <w:rPr>
-          <w:rStyle w:val="BuiltInTok"/>
-        </w:rPr>
-        <w:t xml:space="preserve">list</w:t>
-      </w:r>
-      <w:r>
-        <w:rPr>
-          <w:rStyle w:val="NormalTok"/>
-        </w:rPr>
-        <w:t xml:space="preserve">(</w:t>
-      </w:r>
-      <w:r>
-        <w:rPr>
-          <w:rStyle w:val="BuiltInTok"/>
-        </w:rPr>
-        <w:t xml:space="preserve">zip</w:t>
-      </w:r>
-      <w:r>
-        <w:rPr>
-          <w:rStyle w:val="NormalTok"/>
-        </w:rPr>
-        <w:t xml:space="preserve">(</w:t>
-      </w:r>
-      <w:r>
-        <w:rPr>
-          <w:rStyle w:val="StringTok"/>
-        </w:rPr>
-        <w:t xml:space="preserve">'xyz'</w:t>
-      </w:r>
-      <w:r>
-        <w:rPr>
-          <w:rStyle w:val="NormalTok"/>
-        </w:rPr>
-        <w:t xml:space="preserve">, [</w:t>
-      </w:r>
-      <w:r>
-        <w:rPr>
-          <w:rStyle w:val="DecValTok"/>
-        </w:rPr>
-        <w:t xml:space="preserve">10</w:t>
-      </w:r>
-      <w:r>
-        <w:rPr>
-          <w:rStyle w:val="NormalTok"/>
-        </w:rPr>
-        <w:t xml:space="preserve">, </w:t>
-      </w:r>
-      <w:r>
-        <w:rPr>
-          <w:rStyle w:val="DecValTok"/>
-        </w:rPr>
-        <w:t xml:space="preserve">20</w:t>
-      </w:r>
-      <w:r>
-        <w:rPr>
-          <w:rStyle w:val="NormalTok"/>
-        </w:rPr>
-        <w:t xml:space="preserve">, </w:t>
-      </w:r>
-      <w:r>
-        <w:rPr>
-          <w:rStyle w:val="DecValTok"/>
-        </w:rPr>
-        <w:t xml:space="preserve">30</w:t>
-      </w:r>
-      <w:r>
-        <w:rPr>
-          <w:rStyle w:val="NormalTok"/>
-        </w:rPr>
-        <w:t xml:space="preserve">], [</w:t>
-      </w:r>
-      <w:r>
-        <w:rPr>
-          <w:rStyle w:val="DecValTok"/>
-        </w:rPr>
-        <w:t xml:space="preserve">4</w:t>
-      </w:r>
-      <w:r>
-        <w:rPr>
-          <w:rStyle w:val="NormalTok"/>
-        </w:rPr>
-        <w:t xml:space="preserve">, </w:t>
-      </w:r>
-      <w:r>
-        <w:rPr>
-          <w:rStyle w:val="DecValTok"/>
-        </w:rPr>
-        <w:t xml:space="preserve">5</w:t>
-      </w:r>
-      <w:r>
-        <w:rPr>
-          <w:rStyle w:val="NormalTok"/>
-        </w:rPr>
-        <w:t xml:space="preserve">, </w:t>
-      </w:r>
-      <w:r>
-        <w:rPr>
-          <w:rStyle w:val="DecValTok"/>
-        </w:rPr>
-        <w:t xml:space="preserve">6</w:t>
-      </w:r>
-      <w:r>
-        <w:rPr>
-          <w:rStyle w:val="NormalTok"/>
-        </w:rPr>
-        <w:t xml:space="preserve">])))</w:t>
-      </w:r>
-    </w:p>
-    <w:p>
-      <w:pPr>
-        <w:pStyle w:val="SourceCode"/>
-      </w:pPr>
-      <w:r>
-        <w:rPr>
-          <w:rStyle w:val="VerbatimChar"/>
-        </w:rPr>
-        <w:t xml:space="preserve">## [('x', 10, 4), ('y', 20, 5), ('z', 30, 6)]</w:t>
-      </w:r>
-    </w:p>
-    <w:p>
-      <w:pPr>
-        <w:pStyle w:val="SourceCode"/>
-      </w:pPr>
-      <w:r>
-        <w:rPr>
-          <w:rStyle w:val="ControlFlowTok"/>
-        </w:rPr>
-        <w:t xml:space="preserve">for</w:t>
-      </w:r>
-      <w:r>
-        <w:rPr>
-          <w:rStyle w:val="NormalTok"/>
-        </w:rPr>
-        <w:t xml:space="preserve"> x </w:t>
-      </w:r>
-      <w:r>
-        <w:rPr>
-          <w:rStyle w:val="KeywordTok"/>
-        </w:rPr>
-        <w:t xml:space="preserve">in</w:t>
-      </w:r>
-      <w:r>
-        <w:rPr>
-          <w:rStyle w:val="NormalTok"/>
-        </w:rPr>
-        <w:t xml:space="preserve"> </w:t>
-      </w:r>
-      <w:r>
-        <w:rPr>
-          <w:rStyle w:val="BuiltInTok"/>
-        </w:rPr>
-        <w:t xml:space="preserve">zip</w:t>
-      </w:r>
-      <w:r>
-        <w:rPr>
-          <w:rStyle w:val="NormalTok"/>
-        </w:rPr>
-        <w:t xml:space="preserve">(</w:t>
-      </w:r>
-      <w:r>
-        <w:rPr>
-          <w:rStyle w:val="StringTok"/>
-        </w:rPr>
-        <w:t xml:space="preserve">'xyz'</w:t>
-      </w:r>
-      <w:r>
-        <w:rPr>
-          <w:rStyle w:val="NormalTok"/>
-        </w:rPr>
-        <w:t xml:space="preserve">, [</w:t>
-      </w:r>
-      <w:r>
-        <w:rPr>
-          <w:rStyle w:val="DecValTok"/>
-        </w:rPr>
-        <w:t xml:space="preserve">10</w:t>
-      </w:r>
-      <w:r>
-        <w:rPr>
-          <w:rStyle w:val="NormalTok"/>
-        </w:rPr>
-        <w:t xml:space="preserve">, </w:t>
-      </w:r>
-      <w:r>
-        <w:rPr>
-          <w:rStyle w:val="DecValTok"/>
-        </w:rPr>
-        <w:t xml:space="preserve">20</w:t>
-      </w:r>
-      <w:r>
-        <w:rPr>
-          <w:rStyle w:val="NormalTok"/>
-        </w:rPr>
-        <w:t xml:space="preserve">, </w:t>
-      </w:r>
-      <w:r>
-        <w:rPr>
-          <w:rStyle w:val="DecValTok"/>
-        </w:rPr>
-        <w:t xml:space="preserve">30</w:t>
-      </w:r>
-      <w:r>
-        <w:rPr>
-          <w:rStyle w:val="NormalTok"/>
-        </w:rPr>
-        <w:t xml:space="preserve">], [</w:t>
-      </w:r>
-      <w:r>
-        <w:rPr>
-          <w:rStyle w:val="DecValTok"/>
-        </w:rPr>
-        <w:t xml:space="preserve">4</w:t>
-      </w:r>
-      <w:r>
-        <w:rPr>
-          <w:rStyle w:val="NormalTok"/>
-        </w:rPr>
-        <w:t xml:space="preserve">, </w:t>
-      </w:r>
-      <w:r>
-        <w:rPr>
-          <w:rStyle w:val="DecValTok"/>
-        </w:rPr>
-        <w:t xml:space="preserve">5</w:t>
-      </w:r>
-      <w:r>
-        <w:rPr>
-          <w:rStyle w:val="NormalTok"/>
-        </w:rPr>
-        <w:t xml:space="preserve">, </w:t>
-      </w:r>
-      <w:r>
-        <w:rPr>
-          <w:rStyle w:val="DecValTok"/>
-        </w:rPr>
-        <w:t xml:space="preserve">6</w:t>
-      </w:r>
-      <w:r>
-        <w:rPr>
-          <w:rStyle w:val="NormalTok"/>
-        </w:rPr>
-        <w:t xml:space="preserve">]):</w:t>
-      </w:r>
-      <w:r>
-        <w:br/>
-      </w:r>
-      <w:r>
-        <w:rPr>
-          <w:rStyle w:val="NormalTok"/>
-        </w:rPr>
-        <w:t xml:space="preserve">    </w:t>
-      </w:r>
-      <w:r>
-        <w:rPr>
-          <w:rStyle w:val="BuiltInTok"/>
-        </w:rPr>
-        <w:t xml:space="preserve">print</w:t>
-      </w:r>
-      <w:r>
-        <w:rPr>
-          <w:rStyle w:val="NormalTok"/>
-        </w:rPr>
-        <w:t xml:space="preserve">(x)</w:t>
-      </w:r>
-    </w:p>
-    <w:p>
-      <w:pPr>
-        <w:pStyle w:val="SourceCode"/>
-      </w:pPr>
-      <w:r>
-        <w:rPr>
-          <w:rStyle w:val="VerbatimChar"/>
-        </w:rPr>
-        <w:t xml:space="preserve">## ('x', 10, 4)</w:t>
-      </w:r>
-      <w:r>
-        <w:br/>
-      </w:r>
-      <w:r>
-        <w:rPr>
-          <w:rStyle w:val="VerbatimChar"/>
-        </w:rPr>
-        <w:t xml:space="preserve">## ('y', 20, 5)</w:t>
-      </w:r>
-      <w:r>
-        <w:br/>
-      </w:r>
-      <w:r>
-        <w:rPr>
-          <w:rStyle w:val="VerbatimChar"/>
-        </w:rPr>
-        <w:t xml:space="preserve">## ('z', 30, 6)</w:t>
       </w:r>
     </w:p>
     <w:p>
@@ -5625,6 +5249,388 @@
           <w:ilvl w:val="0"/>
           <w:numId w:val="1012"/>
         </w:numPr>
+      </w:pPr>
+      <w:r>
+        <w:rPr>
+          <w:rStyle w:val="VerbatimChar"/>
+        </w:rPr>
+        <w:t xml:space="preserve">zip(seznam1, seznam2, ...)</w:t>
+      </w:r>
+      <w:r>
+        <w:t xml:space="preserve"> </w:t>
+      </w:r>
+      <w:r>
+        <w:t xml:space="preserve">vrne zaporedje naborov istoležnih elementov v podanih seznamih (poljubno število). Funkcija</w:t>
+      </w:r>
+      <w:r>
+        <w:t xml:space="preserve"> </w:t>
+      </w:r>
+      <w:r>
+        <w:t xml:space="preserve">vrne poseben tip - da dobimo seznam, moramo ta tip pretvoriti s funkcijo</w:t>
+      </w:r>
+      <w:r>
+        <w:t xml:space="preserve"> </w:t>
+      </w:r>
+      <w:r>
+        <w:rPr>
+          <w:rStyle w:val="VerbatimChar"/>
+        </w:rPr>
+        <w:t xml:space="preserve">list()</w:t>
+      </w:r>
+      <w:r>
+        <w:t xml:space="preserve">.</w:t>
+      </w:r>
+      <w:r>
+        <w:t xml:space="preserve"> </w:t>
+      </w:r>
+      <w:r>
+        <w:t xml:space="preserve">V for zanki lahko uporabimo</w:t>
+      </w:r>
+      <w:r>
+        <w:t xml:space="preserve"> </w:t>
+      </w:r>
+      <w:r>
+        <w:rPr>
+          <w:rStyle w:val="VerbatimChar"/>
+        </w:rPr>
+        <w:t xml:space="preserve">zip</w:t>
+      </w:r>
+      <w:r>
+        <w:t xml:space="preserve"> </w:t>
+      </w:r>
+      <w:r>
+        <w:t xml:space="preserve">brez</w:t>
+      </w:r>
+      <w:r>
+        <w:t xml:space="preserve"> </w:t>
+      </w:r>
+      <w:r>
+        <w:rPr>
+          <w:rStyle w:val="VerbatimChar"/>
+        </w:rPr>
+        <w:t xml:space="preserve">list</w:t>
+      </w:r>
+      <w:r>
+        <w:t xml:space="preserve">.</w:t>
+      </w:r>
+    </w:p>
+    <w:p>
+      <w:pPr>
+        <w:pStyle w:val="SourceCode"/>
+      </w:pPr>
+      <w:r>
+        <w:rPr>
+          <w:rStyle w:val="BuiltInTok"/>
+        </w:rPr>
+        <w:t xml:space="preserve">print</w:t>
+      </w:r>
+      <w:r>
+        <w:rPr>
+          <w:rStyle w:val="NormalTok"/>
+        </w:rPr>
+        <w:t xml:space="preserve">(</w:t>
+      </w:r>
+      <w:r>
+        <w:rPr>
+          <w:rStyle w:val="BuiltInTok"/>
+        </w:rPr>
+        <w:t xml:space="preserve">list</w:t>
+      </w:r>
+      <w:r>
+        <w:rPr>
+          <w:rStyle w:val="NormalTok"/>
+        </w:rPr>
+        <w:t xml:space="preserve">(</w:t>
+      </w:r>
+      <w:r>
+        <w:rPr>
+          <w:rStyle w:val="BuiltInTok"/>
+        </w:rPr>
+        <w:t xml:space="preserve">zip</w:t>
+      </w:r>
+      <w:r>
+        <w:rPr>
+          <w:rStyle w:val="NormalTok"/>
+        </w:rPr>
+        <w:t xml:space="preserve">(</w:t>
+      </w:r>
+      <w:r>
+        <w:rPr>
+          <w:rStyle w:val="StringTok"/>
+        </w:rPr>
+        <w:t xml:space="preserve">'xyz'</w:t>
+      </w:r>
+      <w:r>
+        <w:rPr>
+          <w:rStyle w:val="NormalTok"/>
+        </w:rPr>
+        <w:t xml:space="preserve">, [</w:t>
+      </w:r>
+      <w:r>
+        <w:rPr>
+          <w:rStyle w:val="DecValTok"/>
+        </w:rPr>
+        <w:t xml:space="preserve">10</w:t>
+      </w:r>
+      <w:r>
+        <w:rPr>
+          <w:rStyle w:val="NormalTok"/>
+        </w:rPr>
+        <w:t xml:space="preserve">, </w:t>
+      </w:r>
+      <w:r>
+        <w:rPr>
+          <w:rStyle w:val="DecValTok"/>
+        </w:rPr>
+        <w:t xml:space="preserve">20</w:t>
+      </w:r>
+      <w:r>
+        <w:rPr>
+          <w:rStyle w:val="NormalTok"/>
+        </w:rPr>
+        <w:t xml:space="preserve">, </w:t>
+      </w:r>
+      <w:r>
+        <w:rPr>
+          <w:rStyle w:val="DecValTok"/>
+        </w:rPr>
+        <w:t xml:space="preserve">30</w:t>
+      </w:r>
+      <w:r>
+        <w:rPr>
+          <w:rStyle w:val="NormalTok"/>
+        </w:rPr>
+        <w:t xml:space="preserve">], [</w:t>
+      </w:r>
+      <w:r>
+        <w:rPr>
+          <w:rStyle w:val="DecValTok"/>
+        </w:rPr>
+        <w:t xml:space="preserve">4</w:t>
+      </w:r>
+      <w:r>
+        <w:rPr>
+          <w:rStyle w:val="NormalTok"/>
+        </w:rPr>
+        <w:t xml:space="preserve">, </w:t>
+      </w:r>
+      <w:r>
+        <w:rPr>
+          <w:rStyle w:val="DecValTok"/>
+        </w:rPr>
+        <w:t xml:space="preserve">5</w:t>
+      </w:r>
+      <w:r>
+        <w:rPr>
+          <w:rStyle w:val="NormalTok"/>
+        </w:rPr>
+        <w:t xml:space="preserve">, </w:t>
+      </w:r>
+      <w:r>
+        <w:rPr>
+          <w:rStyle w:val="DecValTok"/>
+        </w:rPr>
+        <w:t xml:space="preserve">6</w:t>
+      </w:r>
+      <w:r>
+        <w:rPr>
+          <w:rStyle w:val="NormalTok"/>
+        </w:rPr>
+        <w:t xml:space="preserve">])))</w:t>
+      </w:r>
+    </w:p>
+    <w:p>
+      <w:pPr>
+        <w:pStyle w:val="SourceCode"/>
+      </w:pPr>
+      <w:r>
+        <w:rPr>
+          <w:rStyle w:val="VerbatimChar"/>
+        </w:rPr>
+        <w:t xml:space="preserve">## [('x', 10, 4), ('y', 20, 5), ('z', 30, 6)]</w:t>
+      </w:r>
+    </w:p>
+    <w:p>
+      <w:pPr>
+        <w:pStyle w:val="SourceCode"/>
+      </w:pPr>
+      <w:r>
+        <w:rPr>
+          <w:rStyle w:val="ControlFlowTok"/>
+        </w:rPr>
+        <w:t xml:space="preserve">for</w:t>
+      </w:r>
+      <w:r>
+        <w:rPr>
+          <w:rStyle w:val="NormalTok"/>
+        </w:rPr>
+        <w:t xml:space="preserve"> x </w:t>
+      </w:r>
+      <w:r>
+        <w:rPr>
+          <w:rStyle w:val="KeywordTok"/>
+        </w:rPr>
+        <w:t xml:space="preserve">in</w:t>
+      </w:r>
+      <w:r>
+        <w:rPr>
+          <w:rStyle w:val="NormalTok"/>
+        </w:rPr>
+        <w:t xml:space="preserve"> </w:t>
+      </w:r>
+      <w:r>
+        <w:rPr>
+          <w:rStyle w:val="BuiltInTok"/>
+        </w:rPr>
+        <w:t xml:space="preserve">zip</w:t>
+      </w:r>
+      <w:r>
+        <w:rPr>
+          <w:rStyle w:val="NormalTok"/>
+        </w:rPr>
+        <w:t xml:space="preserve">(</w:t>
+      </w:r>
+      <w:r>
+        <w:rPr>
+          <w:rStyle w:val="StringTok"/>
+        </w:rPr>
+        <w:t xml:space="preserve">'xyz'</w:t>
+      </w:r>
+      <w:r>
+        <w:rPr>
+          <w:rStyle w:val="NormalTok"/>
+        </w:rPr>
+        <w:t xml:space="preserve">, [</w:t>
+      </w:r>
+      <w:r>
+        <w:rPr>
+          <w:rStyle w:val="DecValTok"/>
+        </w:rPr>
+        <w:t xml:space="preserve">10</w:t>
+      </w:r>
+      <w:r>
+        <w:rPr>
+          <w:rStyle w:val="NormalTok"/>
+        </w:rPr>
+        <w:t xml:space="preserve">, </w:t>
+      </w:r>
+      <w:r>
+        <w:rPr>
+          <w:rStyle w:val="DecValTok"/>
+        </w:rPr>
+        <w:t xml:space="preserve">20</w:t>
+      </w:r>
+      <w:r>
+        <w:rPr>
+          <w:rStyle w:val="NormalTok"/>
+        </w:rPr>
+        <w:t xml:space="preserve">, </w:t>
+      </w:r>
+      <w:r>
+        <w:rPr>
+          <w:rStyle w:val="DecValTok"/>
+        </w:rPr>
+        <w:t xml:space="preserve">30</w:t>
+      </w:r>
+      <w:r>
+        <w:rPr>
+          <w:rStyle w:val="NormalTok"/>
+        </w:rPr>
+        <w:t xml:space="preserve">], [</w:t>
+      </w:r>
+      <w:r>
+        <w:rPr>
+          <w:rStyle w:val="DecValTok"/>
+        </w:rPr>
+        <w:t xml:space="preserve">4</w:t>
+      </w:r>
+      <w:r>
+        <w:rPr>
+          <w:rStyle w:val="NormalTok"/>
+        </w:rPr>
+        <w:t xml:space="preserve">, </w:t>
+      </w:r>
+      <w:r>
+        <w:rPr>
+          <w:rStyle w:val="DecValTok"/>
+        </w:rPr>
+        <w:t xml:space="preserve">5</w:t>
+      </w:r>
+      <w:r>
+        <w:rPr>
+          <w:rStyle w:val="NormalTok"/>
+        </w:rPr>
+        <w:t xml:space="preserve">, </w:t>
+      </w:r>
+      <w:r>
+        <w:rPr>
+          <w:rStyle w:val="DecValTok"/>
+        </w:rPr>
+        <w:t xml:space="preserve">6</w:t>
+      </w:r>
+      <w:r>
+        <w:rPr>
+          <w:rStyle w:val="NormalTok"/>
+        </w:rPr>
+        <w:t xml:space="preserve">]):</w:t>
+      </w:r>
+      <w:r>
+        <w:br/>
+      </w:r>
+      <w:r>
+        <w:rPr>
+          <w:rStyle w:val="NormalTok"/>
+        </w:rPr>
+        <w:t xml:space="preserve">    </w:t>
+      </w:r>
+      <w:r>
+        <w:rPr>
+          <w:rStyle w:val="BuiltInTok"/>
+        </w:rPr>
+        <w:t xml:space="preserve">print</w:t>
+      </w:r>
+      <w:r>
+        <w:rPr>
+          <w:rStyle w:val="NormalTok"/>
+        </w:rPr>
+        <w:t xml:space="preserve">(x)</w:t>
+      </w:r>
+    </w:p>
+    <w:p>
+      <w:pPr>
+        <w:pStyle w:val="SourceCode"/>
+      </w:pPr>
+      <w:r>
+        <w:rPr>
+          <w:rStyle w:val="VerbatimChar"/>
+        </w:rPr>
+        <w:t xml:space="preserve">## ('x', 10, 4)</w:t>
+      </w:r>
+      <w:r>
+        <w:br/>
+      </w:r>
+      <w:r>
+        <w:rPr>
+          <w:rStyle w:val="VerbatimChar"/>
+        </w:rPr>
+        <w:t xml:space="preserve">## ('y', 20, 5)</w:t>
+      </w:r>
+      <w:r>
+        <w:br/>
+      </w:r>
+      <w:r>
+        <w:rPr>
+          <w:rStyle w:val="VerbatimChar"/>
+        </w:rPr>
+        <w:t xml:space="preserve">## ('z', 30, 6)</w:t>
+      </w:r>
+    </w:p>
+    <w:p>
+      <w:pPr>
+        <w:numPr>
+          <w:ilvl w:val="0"/>
+          <w:numId w:val="1013"/>
+        </w:numPr>
         <w:pStyle w:val="Compact"/>
       </w:pPr>
       <w:r>
@@ -5937,11 +5943,17 @@
         <w:pStyle w:val="FirstParagraph"/>
       </w:pPr>
       <w:r>
-        <w:t xml:space="preserve">Gradivo za to poglavje je</w:t>
-      </w:r>
-      <w:r>
-        <w:t xml:space="preserve"> </w:t>
-      </w:r>
+        <w:t xml:space="preserve">Gradivi za to poglavje sta</w:t>
+      </w:r>
+    </w:p>
+    <w:p>
+      <w:pPr>
+        <w:numPr>
+          <w:ilvl w:val="0"/>
+          <w:numId w:val="1014"/>
+        </w:numPr>
+        <w:pStyle w:val="Compact"/>
+      </w:pPr>
       <w:hyperlink r:id="rId62">
         <w:r>
           <w:rPr>
@@ -5950,11 +5962,17 @@
           <w:t xml:space="preserve">https://automatetheboringstuff.com/2e/chapter6/</w:t>
         </w:r>
       </w:hyperlink>
-      <w:r>
-        <w:t xml:space="preserve"> </w:t>
-      </w:r>
-      <w:r>
-        <w:t xml:space="preserve">in poglavje</w:t>
+    </w:p>
+    <w:p>
+      <w:pPr>
+        <w:numPr>
+          <w:ilvl w:val="0"/>
+          <w:numId w:val="1014"/>
+        </w:numPr>
+        <w:pStyle w:val="Compact"/>
+      </w:pPr>
+      <w:r>
+        <w:t xml:space="preserve">poglavje</w:t>
       </w:r>
       <w:r>
         <w:t xml:space="preserve"> </w:t>
@@ -5985,7 +6003,7 @@
     </w:p>
     <w:p>
       <w:pPr>
-        <w:pStyle w:val="BodyText"/>
+        <w:pStyle w:val="FirstParagraph"/>
       </w:pPr>
       <w:r>
         <w:t xml:space="preserve">Uporabna je tudi dokumentacija za različne tipe</w:t>
@@ -6087,7 +6105,7 @@
       <w:pPr>
         <w:numPr>
           <w:ilvl w:val="0"/>
-          <w:numId w:val="1013"/>
+          <w:numId w:val="1015"/>
         </w:numPr>
         <w:pStyle w:val="Compact"/>
       </w:pPr>
@@ -6102,404 +6120,6 @@
       </w:r>
       <w:r>
         <w:t xml:space="preserve">vrne število pojavitev znaka v nizu</w:t>
-      </w:r>
-    </w:p>
-    <w:p>
-      <w:pPr>
-        <w:numPr>
-          <w:ilvl w:val="0"/>
-          <w:numId w:val="1013"/>
-        </w:numPr>
-        <w:pStyle w:val="Compact"/>
-      </w:pPr>
-      <w:r>
-        <w:rPr>
-          <w:rStyle w:val="VerbatimChar"/>
-        </w:rPr>
-        <w:t xml:space="preserve">niz.index(znak)</w:t>
-      </w:r>
-      <w:r>
-        <w:t xml:space="preserve"> </w:t>
-      </w:r>
-      <w:r>
-        <w:t xml:space="preserve">vrne indeks, na katerem se znak prvič pojavi; če ne obstaja sproži napako</w:t>
-      </w:r>
-    </w:p>
-    <w:p>
-      <w:pPr>
-        <w:numPr>
-          <w:ilvl w:val="0"/>
-          <w:numId w:val="1013"/>
-        </w:numPr>
-        <w:pStyle w:val="Compact"/>
-      </w:pPr>
-      <w:r>
-        <w:rPr>
-          <w:rStyle w:val="VerbatimChar"/>
-        </w:rPr>
-        <w:t xml:space="preserve">niz.replace(niz1, niz2)</w:t>
-      </w:r>
-      <w:r>
-        <w:t xml:space="preserve"> </w:t>
-      </w:r>
-      <w:r>
-        <w:t xml:space="preserve">vrne niz, kjer so podnizi enaki</w:t>
-      </w:r>
-      <w:r>
-        <w:t xml:space="preserve"> </w:t>
-      </w:r>
-      <w:r>
-        <w:rPr>
-          <w:rStyle w:val="VerbatimChar"/>
-        </w:rPr>
-        <w:t xml:space="preserve">niz1</w:t>
-      </w:r>
-      <w:r>
-        <w:t xml:space="preserve"> </w:t>
-      </w:r>
-      <w:r>
-        <w:t xml:space="preserve">zamenjani z</w:t>
-      </w:r>
-      <w:r>
-        <w:t xml:space="preserve"> </w:t>
-      </w:r>
-      <w:r>
-        <w:rPr>
-          <w:rStyle w:val="VerbatimChar"/>
-        </w:rPr>
-        <w:t xml:space="preserve">niz2</w:t>
-      </w:r>
-    </w:p>
-    <w:p>
-      <w:pPr>
-        <w:numPr>
-          <w:ilvl w:val="0"/>
-          <w:numId w:val="1013"/>
-        </w:numPr>
-        <w:pStyle w:val="Compact"/>
-      </w:pPr>
-      <w:r>
-        <w:rPr>
-          <w:rStyle w:val="VerbatimChar"/>
-        </w:rPr>
-        <w:t xml:space="preserve">niz.lower()</w:t>
-      </w:r>
-      <w:r>
-        <w:t xml:space="preserve"> </w:t>
-      </w:r>
-      <w:r>
-        <w:t xml:space="preserve">in</w:t>
-      </w:r>
-      <w:r>
-        <w:t xml:space="preserve"> </w:t>
-      </w:r>
-      <w:r>
-        <w:rPr>
-          <w:rStyle w:val="VerbatimChar"/>
-        </w:rPr>
-        <w:t xml:space="preserve">niz.upper()</w:t>
-      </w:r>
-      <w:r>
-        <w:t xml:space="preserve"> </w:t>
-      </w:r>
-      <w:r>
-        <w:t xml:space="preserve">vrne niz, kjer iz malih črk naredi velike ali obratno</w:t>
-      </w:r>
-    </w:p>
-    <w:p>
-      <w:pPr>
-        <w:numPr>
-          <w:ilvl w:val="0"/>
-          <w:numId w:val="1013"/>
-        </w:numPr>
-        <w:pStyle w:val="Compact"/>
-      </w:pPr>
-      <w:r>
-        <w:rPr>
-          <w:rStyle w:val="VerbatimChar"/>
-        </w:rPr>
-        <w:t xml:space="preserve">niz.islower()</w:t>
-      </w:r>
-      <w:r>
-        <w:t xml:space="preserve"> </w:t>
-      </w:r>
-      <w:r>
-        <w:t xml:space="preserve">in</w:t>
-      </w:r>
-      <w:r>
-        <w:t xml:space="preserve"> </w:t>
-      </w:r>
-      <w:r>
-        <w:rPr>
-          <w:rStyle w:val="VerbatimChar"/>
-        </w:rPr>
-        <w:t xml:space="preserve">niz.isupper()</w:t>
-      </w:r>
-      <w:r>
-        <w:t xml:space="preserve"> </w:t>
-      </w:r>
-      <w:r>
-        <w:t xml:space="preserve">vrne True, če je niz iz samih malih črk oz. velikih črk</w:t>
-      </w:r>
-    </w:p>
-    <w:p>
-      <w:pPr>
-        <w:numPr>
-          <w:ilvl w:val="0"/>
-          <w:numId w:val="1013"/>
-        </w:numPr>
-        <w:pStyle w:val="Compact"/>
-      </w:pPr>
-      <w:r>
-        <w:rPr>
-          <w:rStyle w:val="VerbatimChar"/>
-        </w:rPr>
-        <w:t xml:space="preserve">niz.strip()</w:t>
-      </w:r>
-      <w:r>
-        <w:t xml:space="preserve"> </w:t>
-      </w:r>
-      <w:r>
-        <w:t xml:space="preserve">vrne niz, kjer z leve in desne strani odstrani</w:t>
-      </w:r>
-      <w:r>
-        <w:t xml:space="preserve"> </w:t>
-      </w:r>
-      <w:r>
-        <w:t xml:space="preserve">“</w:t>
-      </w:r>
-      <w:r>
-        <w:t xml:space="preserve">whitespace characters</w:t>
-      </w:r>
-      <w:r>
-        <w:t xml:space="preserve">”</w:t>
-      </w:r>
-      <w:r>
-        <w:t xml:space="preserve"> </w:t>
-      </w:r>
-      <w:r>
-        <w:t xml:space="preserve">(presledki, tab,</w:t>
-      </w:r>
-      <w:r>
-        <w:t xml:space="preserve"> </w:t>
-      </w:r>
-      <w:r>
-        <w:rPr>
-          <w:rStyle w:val="VerbatimChar"/>
-        </w:rPr>
-        <w:t xml:space="preserve">\n</w:t>
-      </w:r>
-      <w:r>
-        <w:t xml:space="preserve">). Lahko podamo neobvezni argument, s katerim določimo, katere znake</w:t>
-      </w:r>
-      <w:r>
-        <w:t xml:space="preserve"> </w:t>
-      </w:r>
-      <w:r>
-        <w:t xml:space="preserve">naj odstrani z leve in desne. Obstajata tudi metodi</w:t>
-      </w:r>
-      <w:r>
-        <w:t xml:space="preserve"> </w:t>
-      </w:r>
-      <w:r>
-        <w:rPr>
-          <w:rStyle w:val="VerbatimChar"/>
-        </w:rPr>
-        <w:t xml:space="preserve">.rstrip()</w:t>
-      </w:r>
-      <w:r>
-        <w:t xml:space="preserve"> </w:t>
-      </w:r>
-      <w:r>
-        <w:t xml:space="preserve">in</w:t>
-      </w:r>
-      <w:r>
-        <w:t xml:space="preserve"> </w:t>
-      </w:r>
-      <w:r>
-        <w:rPr>
-          <w:rStyle w:val="VerbatimChar"/>
-        </w:rPr>
-        <w:t xml:space="preserve">.lstrip()</w:t>
-      </w:r>
-      <w:r>
-        <w:t xml:space="preserve">, ki odstranjujeta le z leve in desne.</w:t>
-      </w:r>
-    </w:p>
-    <w:p>
-      <w:pPr>
-        <w:pStyle w:val="SourceCode"/>
-      </w:pPr>
-      <w:r>
-        <w:rPr>
-          <w:rStyle w:val="BuiltInTok"/>
-        </w:rPr>
-        <w:t xml:space="preserve">print</w:t>
-      </w:r>
-      <w:r>
-        <w:rPr>
-          <w:rStyle w:val="NormalTok"/>
-        </w:rPr>
-        <w:t xml:space="preserve">(</w:t>
-      </w:r>
-      <w:r>
-        <w:rPr>
-          <w:rStyle w:val="StringTok"/>
-        </w:rPr>
-        <w:t xml:space="preserve">'    Hello, World    </w:t>
-      </w:r>
-      <w:r>
-        <w:rPr>
-          <w:rStyle w:val="CharTok"/>
-        </w:rPr>
-        <w:t xml:space="preserve">\n</w:t>
-      </w:r>
-      <w:r>
-        <w:rPr>
-          <w:rStyle w:val="StringTok"/>
-        </w:rPr>
-        <w:t xml:space="preserve">'</w:t>
-      </w:r>
-      <w:r>
-        <w:rPr>
-          <w:rStyle w:val="NormalTok"/>
-        </w:rPr>
-        <w:t xml:space="preserve">.strip())</w:t>
-      </w:r>
-    </w:p>
-    <w:p>
-      <w:pPr>
-        <w:pStyle w:val="SourceCode"/>
-      </w:pPr>
-      <w:r>
-        <w:rPr>
-          <w:rStyle w:val="VerbatimChar"/>
-        </w:rPr>
-        <w:t xml:space="preserve">## Hello, World</w:t>
-      </w:r>
-    </w:p>
-    <w:p>
-      <w:pPr>
-        <w:numPr>
-          <w:ilvl w:val="0"/>
-          <w:numId w:val="1014"/>
-        </w:numPr>
-        <w:pStyle w:val="Compact"/>
-      </w:pPr>
-      <w:r>
-        <w:rPr>
-          <w:rStyle w:val="VerbatimChar"/>
-        </w:rPr>
-        <w:t xml:space="preserve">"locilo".join(seznam)</w:t>
-      </w:r>
-      <w:r>
-        <w:t xml:space="preserve"> </w:t>
-      </w:r>
-      <w:r>
-        <w:t xml:space="preserve">združi elemente seznama v niz in postavi</w:t>
-      </w:r>
-      <w:r>
-        <w:t xml:space="preserve"> </w:t>
-      </w:r>
-      <w:r>
-        <w:rPr>
-          <w:rStyle w:val="VerbatimChar"/>
-        </w:rPr>
-        <w:t xml:space="preserve">locilo</w:t>
-      </w:r>
-      <w:r>
-        <w:t xml:space="preserve"> </w:t>
-      </w:r>
-      <w:r>
-        <w:t xml:space="preserve">med posamezne elemente</w:t>
-      </w:r>
-    </w:p>
-    <w:p>
-      <w:pPr>
-        <w:pStyle w:val="SourceCode"/>
-      </w:pPr>
-      <w:r>
-        <w:rPr>
-          <w:rStyle w:val="BuiltInTok"/>
-        </w:rPr>
-        <w:t xml:space="preserve">print</w:t>
-      </w:r>
-      <w:r>
-        <w:rPr>
-          <w:rStyle w:val="NormalTok"/>
-        </w:rPr>
-        <w:t xml:space="preserve">(</w:t>
-      </w:r>
-      <w:r>
-        <w:rPr>
-          <w:rStyle w:val="StringTok"/>
-        </w:rPr>
-        <w:t xml:space="preserve">'ABC'</w:t>
-      </w:r>
-      <w:r>
-        <w:rPr>
-          <w:rStyle w:val="NormalTok"/>
-        </w:rPr>
-        <w:t xml:space="preserve">.join([</w:t>
-      </w:r>
-      <w:r>
-        <w:rPr>
-          <w:rStyle w:val="StringTok"/>
-        </w:rPr>
-        <w:t xml:space="preserve">'Moje'</w:t>
-      </w:r>
-      <w:r>
-        <w:rPr>
-          <w:rStyle w:val="NormalTok"/>
-        </w:rPr>
-        <w:t xml:space="preserve">, </w:t>
-      </w:r>
-      <w:r>
-        <w:rPr>
-          <w:rStyle w:val="StringTok"/>
-        </w:rPr>
-        <w:t xml:space="preserve">'ime'</w:t>
-      </w:r>
-      <w:r>
-        <w:rPr>
-          <w:rStyle w:val="NormalTok"/>
-        </w:rPr>
-        <w:t xml:space="preserve">, </w:t>
-      </w:r>
-      <w:r>
-        <w:rPr>
-          <w:rStyle w:val="StringTok"/>
-        </w:rPr>
-        <w:t xml:space="preserve">'je'</w:t>
-      </w:r>
-      <w:r>
-        <w:rPr>
-          <w:rStyle w:val="NormalTok"/>
-        </w:rPr>
-        <w:t xml:space="preserve">, </w:t>
-      </w:r>
-      <w:r>
-        <w:rPr>
-          <w:rStyle w:val="StringTok"/>
-        </w:rPr>
-        <w:t xml:space="preserve">'Rok'</w:t>
-      </w:r>
-      <w:r>
-        <w:rPr>
-          <w:rStyle w:val="NormalTok"/>
-        </w:rPr>
-        <w:t xml:space="preserve">]))</w:t>
-      </w:r>
-    </w:p>
-    <w:p>
-      <w:pPr>
-        <w:pStyle w:val="SourceCode"/>
-      </w:pPr>
-      <w:r>
-        <w:rPr>
-          <w:rStyle w:val="VerbatimChar"/>
-        </w:rPr>
-        <w:t xml:space="preserve">## MojeABCimeABCjeABCRok</w:t>
       </w:r>
     </w:p>
     <w:p>
@@ -6514,46 +6134,214 @@
         <w:rPr>
           <w:rStyle w:val="VerbatimChar"/>
         </w:rPr>
-        <w:t xml:space="preserve">niz.split(locilo)</w:t>
-      </w:r>
-      <w:r>
-        <w:t xml:space="preserve"> </w:t>
-      </w:r>
-      <w:r>
-        <w:t xml:space="preserve">vrne seznam, kjer so elementi posamezni deli niza, ki jih</w:t>
-      </w:r>
-      <w:r>
-        <w:t xml:space="preserve"> </w:t>
-      </w:r>
-      <w:r>
-        <w:t xml:space="preserve">ločuje</w:t>
-      </w:r>
-      <w:r>
-        <w:t xml:space="preserve"> </w:t>
-      </w:r>
-      <w:r>
-        <w:rPr>
-          <w:rStyle w:val="VerbatimChar"/>
-        </w:rPr>
-        <w:t xml:space="preserve">locilo</w:t>
-      </w:r>
-      <w:r>
-        <w:t xml:space="preserve">. Privzeta vrednost za</w:t>
-      </w:r>
-      <w:r>
-        <w:t xml:space="preserve"> </w:t>
-      </w:r>
-      <w:r>
-        <w:rPr>
-          <w:rStyle w:val="VerbatimChar"/>
-        </w:rPr>
-        <w:t xml:space="preserve">locilo</w:t>
-      </w:r>
-      <w:r>
-        <w:t xml:space="preserve"> </w:t>
-      </w:r>
-      <w:r>
-        <w:t xml:space="preserve">je presledek.</w:t>
+        <w:t xml:space="preserve">niz.index(znak)</w:t>
+      </w:r>
+      <w:r>
+        <w:t xml:space="preserve"> </w:t>
+      </w:r>
+      <w:r>
+        <w:t xml:space="preserve">vrne indeks, na katerem se znak prvič pojavi; če ne obstaja sproži napako</w:t>
+      </w:r>
+    </w:p>
+    <w:p>
+      <w:pPr>
+        <w:numPr>
+          <w:ilvl w:val="0"/>
+          <w:numId w:val="1015"/>
+        </w:numPr>
+        <w:pStyle w:val="Compact"/>
+      </w:pPr>
+      <w:r>
+        <w:rPr>
+          <w:rStyle w:val="VerbatimChar"/>
+        </w:rPr>
+        <w:t xml:space="preserve">niz.replace(niz1, niz2)</w:t>
+      </w:r>
+      <w:r>
+        <w:t xml:space="preserve"> </w:t>
+      </w:r>
+      <w:r>
+        <w:t xml:space="preserve">vrne niz, kjer so podnizi enaki</w:t>
+      </w:r>
+      <w:r>
+        <w:t xml:space="preserve"> </w:t>
+      </w:r>
+      <w:r>
+        <w:rPr>
+          <w:rStyle w:val="VerbatimChar"/>
+        </w:rPr>
+        <w:t xml:space="preserve">niz1</w:t>
+      </w:r>
+      <w:r>
+        <w:t xml:space="preserve"> </w:t>
+      </w:r>
+      <w:r>
+        <w:t xml:space="preserve">zamenjani z</w:t>
+      </w:r>
+      <w:r>
+        <w:t xml:space="preserve"> </w:t>
+      </w:r>
+      <w:r>
+        <w:rPr>
+          <w:rStyle w:val="VerbatimChar"/>
+        </w:rPr>
+        <w:t xml:space="preserve">niz2</w:t>
+      </w:r>
+    </w:p>
+    <w:p>
+      <w:pPr>
+        <w:numPr>
+          <w:ilvl w:val="0"/>
+          <w:numId w:val="1015"/>
+        </w:numPr>
+        <w:pStyle w:val="Compact"/>
+      </w:pPr>
+      <w:r>
+        <w:rPr>
+          <w:rStyle w:val="VerbatimChar"/>
+        </w:rPr>
+        <w:t xml:space="preserve">niz.lower()</w:t>
+      </w:r>
+      <w:r>
+        <w:t xml:space="preserve"> </w:t>
+      </w:r>
+      <w:r>
+        <w:t xml:space="preserve">in</w:t>
+      </w:r>
+      <w:r>
+        <w:t xml:space="preserve"> </w:t>
+      </w:r>
+      <w:r>
+        <w:rPr>
+          <w:rStyle w:val="VerbatimChar"/>
+        </w:rPr>
+        <w:t xml:space="preserve">niz.upper()</w:t>
+      </w:r>
+      <w:r>
+        <w:t xml:space="preserve"> </w:t>
+      </w:r>
+      <w:r>
+        <w:t xml:space="preserve">vrne niz, kjer iz malih črk naredi velike ali obratno</w:t>
+      </w:r>
+    </w:p>
+    <w:p>
+      <w:pPr>
+        <w:numPr>
+          <w:ilvl w:val="0"/>
+          <w:numId w:val="1015"/>
+        </w:numPr>
+        <w:pStyle w:val="Compact"/>
+      </w:pPr>
+      <w:r>
+        <w:rPr>
+          <w:rStyle w:val="VerbatimChar"/>
+        </w:rPr>
+        <w:t xml:space="preserve">niz.islower()</w:t>
+      </w:r>
+      <w:r>
+        <w:t xml:space="preserve"> </w:t>
+      </w:r>
+      <w:r>
+        <w:t xml:space="preserve">in</w:t>
+      </w:r>
+      <w:r>
+        <w:t xml:space="preserve"> </w:t>
+      </w:r>
+      <w:r>
+        <w:rPr>
+          <w:rStyle w:val="VerbatimChar"/>
+        </w:rPr>
+        <w:t xml:space="preserve">niz.isupper()</w:t>
+      </w:r>
+      <w:r>
+        <w:t xml:space="preserve"> </w:t>
+      </w:r>
+      <w:r>
+        <w:t xml:space="preserve">vrne True, če je niz iz samih malih črk oz. velikih črk</w:t>
+      </w:r>
+    </w:p>
+    <w:p>
+      <w:pPr>
+        <w:numPr>
+          <w:ilvl w:val="0"/>
+          <w:numId w:val="1015"/>
+        </w:numPr>
+        <w:pStyle w:val="Compact"/>
+      </w:pPr>
+      <w:r>
+        <w:rPr>
+          <w:rStyle w:val="VerbatimChar"/>
+        </w:rPr>
+        <w:t xml:space="preserve">niz.strip()</w:t>
+      </w:r>
+      <w:r>
+        <w:t xml:space="preserve"> </w:t>
+      </w:r>
+      <w:r>
+        <w:t xml:space="preserve">vrne niz, kjer z leve in desne strani odstrani</w:t>
+      </w:r>
+      <w:r>
+        <w:t xml:space="preserve"> </w:t>
+      </w:r>
+      <w:r>
+        <w:t xml:space="preserve">“</w:t>
+      </w:r>
+      <w:r>
+        <w:t xml:space="preserve">whitespace characters</w:t>
+      </w:r>
+      <w:r>
+        <w:t xml:space="preserve">”</w:t>
+      </w:r>
+      <w:r>
+        <w:t xml:space="preserve"> </w:t>
+      </w:r>
+      <w:r>
+        <w:t xml:space="preserve">(presledki, tab,</w:t>
+      </w:r>
+      <w:r>
+        <w:t xml:space="preserve"> </w:t>
+      </w:r>
+      <w:r>
+        <w:rPr>
+          <w:rStyle w:val="VerbatimChar"/>
+        </w:rPr>
+        <w:t xml:space="preserve">\n</w:t>
+      </w:r>
+      <w:r>
+        <w:t xml:space="preserve">). Lahko podamo neobvezni argument, s katerim določimo, katere znake</w:t>
+      </w:r>
+      <w:r>
+        <w:t xml:space="preserve"> </w:t>
+      </w:r>
+      <w:r>
+        <w:t xml:space="preserve">naj odstrani z leve in desne. Obstajata tudi metodi</w:t>
+      </w:r>
+      <w:r>
+        <w:t xml:space="preserve"> </w:t>
+      </w:r>
+      <w:r>
+        <w:rPr>
+          <w:rStyle w:val="VerbatimChar"/>
+        </w:rPr>
+        <w:t xml:space="preserve">.rstrip()</w:t>
+      </w:r>
+      <w:r>
+        <w:t xml:space="preserve"> </w:t>
+      </w:r>
+      <w:r>
+        <w:t xml:space="preserve">in</w:t>
+      </w:r>
+      <w:r>
+        <w:t xml:space="preserve"> </w:t>
+      </w:r>
+      <w:r>
+        <w:rPr>
+          <w:rStyle w:val="VerbatimChar"/>
+        </w:rPr>
+        <w:t xml:space="preserve">.lstrip()</w:t>
+      </w:r>
+      <w:r>
+        <w:t xml:space="preserve">, ki odstranjujeta le z leve in desne.</w:t>
       </w:r>
     </w:p>
     <w:p>
@@ -6576,13 +6364,25 @@
         <w:rPr>
           <w:rStyle w:val="StringTok"/>
         </w:rPr>
-        <w:t xml:space="preserve">"Moje ime je Rok."</w:t>
-      </w:r>
-      <w:r>
-        <w:rPr>
-          <w:rStyle w:val="NormalTok"/>
-        </w:rPr>
-        <w:t xml:space="preserve">.split())</w:t>
+        <w:t xml:space="preserve">'    Hello, World    </w:t>
+      </w:r>
+      <w:r>
+        <w:rPr>
+          <w:rStyle w:val="CharTok"/>
+        </w:rPr>
+        <w:t xml:space="preserve">\n</w:t>
+      </w:r>
+      <w:r>
+        <w:rPr>
+          <w:rStyle w:val="StringTok"/>
+        </w:rPr>
+        <w:t xml:space="preserve">'</w:t>
+      </w:r>
+      <w:r>
+        <w:rPr>
+          <w:rStyle w:val="NormalTok"/>
+        </w:rPr>
+        <w:t xml:space="preserve">.strip())</w:t>
       </w:r>
     </w:p>
     <w:p>
@@ -6593,26 +6393,7 @@
         <w:rPr>
           <w:rStyle w:val="VerbatimChar"/>
         </w:rPr>
-        <w:t xml:space="preserve">## ['Moje', 'ime', 'je', 'Rok.']</w:t>
-      </w:r>
-    </w:p>
-    <w:bookmarkEnd w:id="65"/>
-    <w:bookmarkStart w:id="66" w:name="metode-za-sezname"/>
-    <w:p>
-      <w:pPr>
-        <w:pStyle w:val="Heading2"/>
-      </w:pPr>
-      <w:r>
-        <w:rPr>
-          <w:rStyle w:val="SectionNumber"/>
-        </w:rPr>
-        <w:t xml:space="preserve">5.2</w:t>
-      </w:r>
-      <w:r>
-        <w:tab/>
-      </w:r>
-      <w:r>
-        <w:t xml:space="preserve">Metode za sezname</w:t>
+        <w:t xml:space="preserve">## Hello, World</w:t>
       </w:r>
     </w:p>
     <w:p>
@@ -6627,20 +6408,123 @@
         <w:rPr>
           <w:rStyle w:val="VerbatimChar"/>
         </w:rPr>
-        <w:t xml:space="preserve">sez.append(element)</w:t>
-      </w:r>
-      <w:r>
-        <w:t xml:space="preserve"> </w:t>
-      </w:r>
-      <w:r>
-        <w:t xml:space="preserve">doda element na konec seznama</w:t>
+        <w:t xml:space="preserve">"locilo".join(seznam)</w:t>
+      </w:r>
+      <w:r>
+        <w:t xml:space="preserve"> </w:t>
+      </w:r>
+      <w:r>
+        <w:t xml:space="preserve">združi elemente seznama v niz in postavi</w:t>
+      </w:r>
+      <w:r>
+        <w:t xml:space="preserve"> </w:t>
+      </w:r>
+      <w:r>
+        <w:rPr>
+          <w:rStyle w:val="VerbatimChar"/>
+        </w:rPr>
+        <w:t xml:space="preserve">locilo</w:t>
+      </w:r>
+      <w:r>
+        <w:t xml:space="preserve"> </w:t>
+      </w:r>
+      <w:r>
+        <w:t xml:space="preserve">med posamezne elemente</w:t>
+      </w:r>
+    </w:p>
+    <w:p>
+      <w:pPr>
+        <w:pStyle w:val="SourceCode"/>
+      </w:pPr>
+      <w:r>
+        <w:rPr>
+          <w:rStyle w:val="BuiltInTok"/>
+        </w:rPr>
+        <w:t xml:space="preserve">print</w:t>
+      </w:r>
+      <w:r>
+        <w:rPr>
+          <w:rStyle w:val="NormalTok"/>
+        </w:rPr>
+        <w:t xml:space="preserve">(</w:t>
+      </w:r>
+      <w:r>
+        <w:rPr>
+          <w:rStyle w:val="StringTok"/>
+        </w:rPr>
+        <w:t xml:space="preserve">'ABC'</w:t>
+      </w:r>
+      <w:r>
+        <w:rPr>
+          <w:rStyle w:val="NormalTok"/>
+        </w:rPr>
+        <w:t xml:space="preserve">.join([</w:t>
+      </w:r>
+      <w:r>
+        <w:rPr>
+          <w:rStyle w:val="StringTok"/>
+        </w:rPr>
+        <w:t xml:space="preserve">'Moje'</w:t>
+      </w:r>
+      <w:r>
+        <w:rPr>
+          <w:rStyle w:val="NormalTok"/>
+        </w:rPr>
+        <w:t xml:space="preserve">, </w:t>
+      </w:r>
+      <w:r>
+        <w:rPr>
+          <w:rStyle w:val="StringTok"/>
+        </w:rPr>
+        <w:t xml:space="preserve">'ime'</w:t>
+      </w:r>
+      <w:r>
+        <w:rPr>
+          <w:rStyle w:val="NormalTok"/>
+        </w:rPr>
+        <w:t xml:space="preserve">, </w:t>
+      </w:r>
+      <w:r>
+        <w:rPr>
+          <w:rStyle w:val="StringTok"/>
+        </w:rPr>
+        <w:t xml:space="preserve">'je'</w:t>
+      </w:r>
+      <w:r>
+        <w:rPr>
+          <w:rStyle w:val="NormalTok"/>
+        </w:rPr>
+        <w:t xml:space="preserve">, </w:t>
+      </w:r>
+      <w:r>
+        <w:rPr>
+          <w:rStyle w:val="StringTok"/>
+        </w:rPr>
+        <w:t xml:space="preserve">'Rok'</w:t>
+      </w:r>
+      <w:r>
+        <w:rPr>
+          <w:rStyle w:val="NormalTok"/>
+        </w:rPr>
+        <w:t xml:space="preserve">]))</w:t>
+      </w:r>
+    </w:p>
+    <w:p>
+      <w:pPr>
+        <w:pStyle w:val="SourceCode"/>
+      </w:pPr>
+      <w:r>
+        <w:rPr>
+          <w:rStyle w:val="VerbatimChar"/>
+        </w:rPr>
+        <w:t xml:space="preserve">## MojeABCimeABCjeABCRok</w:t>
       </w:r>
     </w:p>
     <w:p>
       <w:pPr>
         <w:numPr>
           <w:ilvl w:val="0"/>
-          <w:numId w:val="1016"/>
+          <w:numId w:val="1017"/>
         </w:numPr>
         <w:pStyle w:val="Compact"/>
       </w:pPr>
@@ -6648,56 +6532,112 @@
         <w:rPr>
           <w:rStyle w:val="VerbatimChar"/>
         </w:rPr>
-        <w:t xml:space="preserve">sez.extend(sez2)</w:t>
-      </w:r>
-      <w:r>
-        <w:t xml:space="preserve"> </w:t>
-      </w:r>
-      <w:r>
-        <w:t xml:space="preserve">na konec seznama</w:t>
-      </w:r>
-      <w:r>
-        <w:t xml:space="preserve"> </w:t>
-      </w:r>
-      <w:r>
-        <w:rPr>
-          <w:rStyle w:val="VerbatimChar"/>
-        </w:rPr>
-        <w:t xml:space="preserve">sez</w:t>
-      </w:r>
-      <w:r>
-        <w:t xml:space="preserve"> </w:t>
-      </w:r>
-      <w:r>
-        <w:t xml:space="preserve">pristavi seznam</w:t>
-      </w:r>
-      <w:r>
-        <w:t xml:space="preserve"> </w:t>
-      </w:r>
-      <w:r>
-        <w:rPr>
-          <w:rStyle w:val="VerbatimChar"/>
-        </w:rPr>
-        <w:t xml:space="preserve">sez2</w:t>
-      </w:r>
-      <w:r>
-        <w:t xml:space="preserve">, na kratko</w:t>
-      </w:r>
-      <w:r>
-        <w:t xml:space="preserve"> </w:t>
-      </w:r>
-      <w:r>
-        <w:rPr>
-          <w:rStyle w:val="VerbatimChar"/>
-        </w:rPr>
-        <w:t xml:space="preserve">sez += sez2</w:t>
+        <w:t xml:space="preserve">niz.split(locilo)</w:t>
+      </w:r>
+      <w:r>
+        <w:t xml:space="preserve"> </w:t>
+      </w:r>
+      <w:r>
+        <w:t xml:space="preserve">vrne seznam, kjer so elementi posamezni deli niza, ki jih</w:t>
+      </w:r>
+      <w:r>
+        <w:t xml:space="preserve"> </w:t>
+      </w:r>
+      <w:r>
+        <w:t xml:space="preserve">ločuje</w:t>
+      </w:r>
+      <w:r>
+        <w:t xml:space="preserve"> </w:t>
+      </w:r>
+      <w:r>
+        <w:rPr>
+          <w:rStyle w:val="VerbatimChar"/>
+        </w:rPr>
+        <w:t xml:space="preserve">locilo</w:t>
+      </w:r>
+      <w:r>
+        <w:t xml:space="preserve">. Privzeta vrednost za</w:t>
+      </w:r>
+      <w:r>
+        <w:t xml:space="preserve"> </w:t>
+      </w:r>
+      <w:r>
+        <w:rPr>
+          <w:rStyle w:val="VerbatimChar"/>
+        </w:rPr>
+        <w:t xml:space="preserve">locilo</w:t>
+      </w:r>
+      <w:r>
+        <w:t xml:space="preserve"> </w:t>
+      </w:r>
+      <w:r>
+        <w:t xml:space="preserve">je presledek.</w:t>
+      </w:r>
+    </w:p>
+    <w:p>
+      <w:pPr>
+        <w:pStyle w:val="SourceCode"/>
+      </w:pPr>
+      <w:r>
+        <w:rPr>
+          <w:rStyle w:val="BuiltInTok"/>
+        </w:rPr>
+        <w:t xml:space="preserve">print</w:t>
+      </w:r>
+      <w:r>
+        <w:rPr>
+          <w:rStyle w:val="NormalTok"/>
+        </w:rPr>
+        <w:t xml:space="preserve">(</w:t>
+      </w:r>
+      <w:r>
+        <w:rPr>
+          <w:rStyle w:val="StringTok"/>
+        </w:rPr>
+        <w:t xml:space="preserve">"Moje ime je Rok."</w:t>
+      </w:r>
+      <w:r>
+        <w:rPr>
+          <w:rStyle w:val="NormalTok"/>
+        </w:rPr>
+        <w:t xml:space="preserve">.split())</w:t>
+      </w:r>
+    </w:p>
+    <w:p>
+      <w:pPr>
+        <w:pStyle w:val="SourceCode"/>
+      </w:pPr>
+      <w:r>
+        <w:rPr>
+          <w:rStyle w:val="VerbatimChar"/>
+        </w:rPr>
+        <w:t xml:space="preserve">## ['Moje', 'ime', 'je', 'Rok.']</w:t>
+      </w:r>
+    </w:p>
+    <w:bookmarkEnd w:id="65"/>
+    <w:bookmarkStart w:id="66" w:name="metode-za-sezname"/>
+    <w:p>
+      <w:pPr>
+        <w:pStyle w:val="Heading2"/>
+      </w:pPr>
+      <w:r>
+        <w:rPr>
+          <w:rStyle w:val="SectionNumber"/>
+        </w:rPr>
+        <w:t xml:space="preserve">5.2</w:t>
+      </w:r>
+      <w:r>
+        <w:tab/>
+      </w:r>
+      <w:r>
+        <w:t xml:space="preserve">Metode za sezname</w:t>
       </w:r>
     </w:p>
     <w:p>
       <w:pPr>
         <w:numPr>
           <w:ilvl w:val="0"/>
-          <w:numId w:val="1016"/>
+          <w:numId w:val="1018"/>
         </w:numPr>
         <w:pStyle w:val="Compact"/>
       </w:pPr>
@@ -6705,44 +6645,20 @@
         <w:rPr>
           <w:rStyle w:val="VerbatimChar"/>
         </w:rPr>
-        <w:t xml:space="preserve">sez.insert(i, x)</w:t>
-      </w:r>
-      <w:r>
-        <w:t xml:space="preserve"> </w:t>
-      </w:r>
-      <w:r>
-        <w:t xml:space="preserve">na mesto z indeksom</w:t>
-      </w:r>
-      <w:r>
-        <w:t xml:space="preserve"> </w:t>
-      </w:r>
-      <w:r>
-        <w:rPr>
-          <w:rStyle w:val="VerbatimChar"/>
-        </w:rPr>
-        <w:t xml:space="preserve">i</w:t>
-      </w:r>
-      <w:r>
-        <w:t xml:space="preserve"> </w:t>
-      </w:r>
-      <w:r>
-        <w:t xml:space="preserve">vstavi element</w:t>
-      </w:r>
-      <w:r>
-        <w:t xml:space="preserve"> </w:t>
-      </w:r>
-      <w:r>
-        <w:rPr>
-          <w:rStyle w:val="VerbatimChar"/>
-        </w:rPr>
-        <w:t xml:space="preserve">x</w:t>
+        <w:t xml:space="preserve">sez.append(element)</w:t>
+      </w:r>
+      <w:r>
+        <w:t xml:space="preserve"> </w:t>
+      </w:r>
+      <w:r>
+        <w:t xml:space="preserve">doda element na konec seznama</w:t>
       </w:r>
     </w:p>
     <w:p>
       <w:pPr>
         <w:numPr>
           <w:ilvl w:val="0"/>
-          <w:numId w:val="1016"/>
+          <w:numId w:val="1018"/>
         </w:numPr>
         <w:pStyle w:val="Compact"/>
       </w:pPr>
@@ -6750,29 +6666,56 @@
         <w:rPr>
           <w:rStyle w:val="VerbatimChar"/>
         </w:rPr>
-        <w:t xml:space="preserve">sez.remove(x)</w:t>
-      </w:r>
-      <w:r>
-        <w:t xml:space="preserve"> </w:t>
-      </w:r>
-      <w:r>
-        <w:t xml:space="preserve">iz seznama odstrani prvo pojavitev elementa</w:t>
-      </w:r>
-      <w:r>
-        <w:t xml:space="preserve"> </w:t>
-      </w:r>
-      <w:r>
-        <w:rPr>
-          <w:rStyle w:val="VerbatimChar"/>
-        </w:rPr>
-        <w:t xml:space="preserve">x</w:t>
+        <w:t xml:space="preserve">sez.extend(sez2)</w:t>
+      </w:r>
+      <w:r>
+        <w:t xml:space="preserve"> </w:t>
+      </w:r>
+      <w:r>
+        <w:t xml:space="preserve">na konec seznama</w:t>
+      </w:r>
+      <w:r>
+        <w:t xml:space="preserve"> </w:t>
+      </w:r>
+      <w:r>
+        <w:rPr>
+          <w:rStyle w:val="VerbatimChar"/>
+        </w:rPr>
+        <w:t xml:space="preserve">sez</w:t>
+      </w:r>
+      <w:r>
+        <w:t xml:space="preserve"> </w:t>
+      </w:r>
+      <w:r>
+        <w:t xml:space="preserve">pristavi seznam</w:t>
+      </w:r>
+      <w:r>
+        <w:t xml:space="preserve"> </w:t>
+      </w:r>
+      <w:r>
+        <w:rPr>
+          <w:rStyle w:val="VerbatimChar"/>
+        </w:rPr>
+        <w:t xml:space="preserve">sez2</w:t>
+      </w:r>
+      <w:r>
+        <w:t xml:space="preserve">, na kratko</w:t>
+      </w:r>
+      <w:r>
+        <w:t xml:space="preserve"> </w:t>
+      </w:r>
+      <w:r>
+        <w:rPr>
+          <w:rStyle w:val="VerbatimChar"/>
+        </w:rPr>
+        <w:t xml:space="preserve">sez += sez2</w:t>
       </w:r>
     </w:p>
     <w:p>
       <w:pPr>
         <w:numPr>
           <w:ilvl w:val="0"/>
-          <w:numId w:val="1016"/>
+          <w:numId w:val="1018"/>
         </w:numPr>
         <w:pStyle w:val="Compact"/>
       </w:pPr>
@@ -6780,13 +6723,13 @@
         <w:rPr>
           <w:rStyle w:val="VerbatimChar"/>
         </w:rPr>
-        <w:t xml:space="preserve">sez.pop(i)</w:t>
-      </w:r>
-      <w:r>
-        <w:t xml:space="preserve"> </w:t>
-      </w:r>
-      <w:r>
-        <w:t xml:space="preserve">odstrani element na indeksu</w:t>
+        <w:t xml:space="preserve">sez.insert(i, x)</w:t>
+      </w:r>
+      <w:r>
+        <w:t xml:space="preserve"> </w:t>
+      </w:r>
+      <w:r>
+        <w:t xml:space="preserve">na mesto z indeksom</w:t>
       </w:r>
       <w:r>
         <w:t xml:space="preserve"> </w:t>
@@ -6801,29 +6744,23 @@
         <w:t xml:space="preserve"> </w:t>
       </w:r>
       <w:r>
-        <w:t xml:space="preserve">in ga vrne; če</w:t>
-      </w:r>
-      <w:r>
-        <w:t xml:space="preserve"> </w:t>
-      </w:r>
-      <w:r>
-        <w:rPr>
-          <w:rStyle w:val="VerbatimChar"/>
-        </w:rPr>
-        <w:t xml:space="preserve">i</w:t>
-      </w:r>
-      <w:r>
-        <w:t xml:space="preserve"> </w:t>
-      </w:r>
-      <w:r>
-        <w:t xml:space="preserve">ne podamo je to zadnji element</w:t>
+        <w:t xml:space="preserve">vstavi element</w:t>
+      </w:r>
+      <w:r>
+        <w:t xml:space="preserve"> </w:t>
+      </w:r>
+      <w:r>
+        <w:rPr>
+          <w:rStyle w:val="VerbatimChar"/>
+        </w:rPr>
+        <w:t xml:space="preserve">x</w:t>
       </w:r>
     </w:p>
     <w:p>
       <w:pPr>
         <w:numPr>
           <w:ilvl w:val="0"/>
-          <w:numId w:val="1016"/>
+          <w:numId w:val="1018"/>
         </w:numPr>
         <w:pStyle w:val="Compact"/>
       </w:pPr>
@@ -6831,13 +6768,13 @@
         <w:rPr>
           <w:rStyle w:val="VerbatimChar"/>
         </w:rPr>
-        <w:t xml:space="preserve">sez.index(x)</w:t>
-      </w:r>
-      <w:r>
-        <w:t xml:space="preserve"> </w:t>
-      </w:r>
-      <w:r>
-        <w:t xml:space="preserve">vrne prvi indeks, na katerem se nahaja vrednost</w:t>
+        <w:t xml:space="preserve">sez.remove(x)</w:t>
+      </w:r>
+      <w:r>
+        <w:t xml:space="preserve"> </w:t>
+      </w:r>
+      <w:r>
+        <w:t xml:space="preserve">iz seznama odstrani prvo pojavitev elementa</w:t>
       </w:r>
       <w:r>
         <w:t xml:space="preserve"> </w:t>
@@ -6853,7 +6790,7 @@
       <w:pPr>
         <w:numPr>
           <w:ilvl w:val="0"/>
-          <w:numId w:val="1016"/>
+          <w:numId w:val="1018"/>
         </w:numPr>
         <w:pStyle w:val="Compact"/>
       </w:pPr>
@@ -6861,35 +6798,116 @@
         <w:rPr>
           <w:rStyle w:val="VerbatimChar"/>
         </w:rPr>
-        <w:t xml:space="preserve">sez.count(x)</w:t>
-      </w:r>
-      <w:r>
-        <w:t xml:space="preserve"> </w:t>
-      </w:r>
-      <w:r>
-        <w:t xml:space="preserve">vrne število pojavitev</w:t>
-      </w:r>
-      <w:r>
-        <w:t xml:space="preserve"> </w:t>
-      </w:r>
-      <w:r>
-        <w:rPr>
-          <w:rStyle w:val="VerbatimChar"/>
-        </w:rPr>
-        <w:t xml:space="preserve">x</w:t>
-      </w:r>
-      <w:r>
-        <w:t xml:space="preserve"> </w:t>
-      </w:r>
-      <w:r>
-        <w:t xml:space="preserve">v seznamu</w:t>
+        <w:t xml:space="preserve">sez.pop(i)</w:t>
+      </w:r>
+      <w:r>
+        <w:t xml:space="preserve"> </w:t>
+      </w:r>
+      <w:r>
+        <w:t xml:space="preserve">odstrani element na indeksu</w:t>
+      </w:r>
+      <w:r>
+        <w:t xml:space="preserve"> </w:t>
+      </w:r>
+      <w:r>
+        <w:rPr>
+          <w:rStyle w:val="VerbatimChar"/>
+        </w:rPr>
+        <w:t xml:space="preserve">i</w:t>
+      </w:r>
+      <w:r>
+        <w:t xml:space="preserve"> </w:t>
+      </w:r>
+      <w:r>
+        <w:t xml:space="preserve">in ga vrne; če</w:t>
+      </w:r>
+      <w:r>
+        <w:t xml:space="preserve"> </w:t>
+      </w:r>
+      <w:r>
+        <w:rPr>
+          <w:rStyle w:val="VerbatimChar"/>
+        </w:rPr>
+        <w:t xml:space="preserve">i</w:t>
+      </w:r>
+      <w:r>
+        <w:t xml:space="preserve"> </w:t>
+      </w:r>
+      <w:r>
+        <w:t xml:space="preserve">ne podamo je to zadnji element</w:t>
       </w:r>
     </w:p>
     <w:p>
       <w:pPr>
         <w:numPr>
           <w:ilvl w:val="0"/>
-          <w:numId w:val="1016"/>
+          <w:numId w:val="1018"/>
+        </w:numPr>
+        <w:pStyle w:val="Compact"/>
+      </w:pPr>
+      <w:r>
+        <w:rPr>
+          <w:rStyle w:val="VerbatimChar"/>
+        </w:rPr>
+        <w:t xml:space="preserve">sez.index(x)</w:t>
+      </w:r>
+      <w:r>
+        <w:t xml:space="preserve"> </w:t>
+      </w:r>
+      <w:r>
+        <w:t xml:space="preserve">vrne prvi indeks, na katerem se nahaja vrednost</w:t>
+      </w:r>
+      <w:r>
+        <w:t xml:space="preserve"> </w:t>
+      </w:r>
+      <w:r>
+        <w:rPr>
+          <w:rStyle w:val="VerbatimChar"/>
+        </w:rPr>
+        <w:t xml:space="preserve">x</w:t>
+      </w:r>
+    </w:p>
+    <w:p>
+      <w:pPr>
+        <w:numPr>
+          <w:ilvl w:val="0"/>
+          <w:numId w:val="1018"/>
+        </w:numPr>
+        <w:pStyle w:val="Compact"/>
+      </w:pPr>
+      <w:r>
+        <w:rPr>
+          <w:rStyle w:val="VerbatimChar"/>
+        </w:rPr>
+        <w:t xml:space="preserve">sez.count(x)</w:t>
+      </w:r>
+      <w:r>
+        <w:t xml:space="preserve"> </w:t>
+      </w:r>
+      <w:r>
+        <w:t xml:space="preserve">vrne število pojavitev</w:t>
+      </w:r>
+      <w:r>
+        <w:t xml:space="preserve"> </w:t>
+      </w:r>
+      <w:r>
+        <w:rPr>
+          <w:rStyle w:val="VerbatimChar"/>
+        </w:rPr>
+        <w:t xml:space="preserve">x</w:t>
+      </w:r>
+      <w:r>
+        <w:t xml:space="preserve"> </w:t>
+      </w:r>
+      <w:r>
+        <w:t xml:space="preserve">v seznamu</w:t>
+      </w:r>
+    </w:p>
+    <w:p>
+      <w:pPr>
+        <w:numPr>
+          <w:ilvl w:val="0"/>
+          <w:numId w:val="1018"/>
         </w:numPr>
         <w:pStyle w:val="Compact"/>
       </w:pPr>
@@ -7632,7 +7650,7 @@
       <w:pPr>
         <w:numPr>
           <w:ilvl w:val="0"/>
-          <w:numId w:val="1017"/>
+          <w:numId w:val="1019"/>
         </w:numPr>
         <w:pStyle w:val="Compact"/>
       </w:pPr>
@@ -7653,7 +7671,7 @@
       <w:pPr>
         <w:numPr>
           <w:ilvl w:val="0"/>
-          <w:numId w:val="1017"/>
+          <w:numId w:val="1019"/>
         </w:numPr>
         <w:pStyle w:val="Compact"/>
       </w:pPr>
@@ -7674,7 +7692,7 @@
       <w:pPr>
         <w:numPr>
           <w:ilvl w:val="0"/>
-          <w:numId w:val="1017"/>
+          <w:numId w:val="1019"/>
         </w:numPr>
         <w:pStyle w:val="Compact"/>
       </w:pPr>
@@ -7695,7 +7713,7 @@
       <w:pPr>
         <w:numPr>
           <w:ilvl w:val="0"/>
-          <w:numId w:val="1017"/>
+          <w:numId w:val="1019"/>
         </w:numPr>
         <w:pStyle w:val="Compact"/>
       </w:pPr>
@@ -7716,7 +7734,7 @@
       <w:pPr>
         <w:numPr>
           <w:ilvl w:val="0"/>
-          <w:numId w:val="1017"/>
+          <w:numId w:val="1019"/>
         </w:numPr>
         <w:pStyle w:val="Compact"/>
       </w:pPr>
@@ -7737,7 +7755,7 @@
       <w:pPr>
         <w:numPr>
           <w:ilvl w:val="0"/>
-          <w:numId w:val="1017"/>
+          <w:numId w:val="1019"/>
         </w:numPr>
         <w:pStyle w:val="Compact"/>
       </w:pPr>
@@ -7781,15 +7799,15 @@
       <w:r>
         <w:t xml:space="preserve">Gradivi za to poglavje sta</w:t>
       </w:r>
-      <w:r>
-        <w:t xml:space="preserve"> </w:t>
-      </w:r>
-      <w:r>
-        <w:t xml:space="preserve">-</w:t>
-      </w:r>
-      <w:r>
-        <w:t xml:space="preserve"> </w:t>
-      </w:r>
+    </w:p>
+    <w:p>
+      <w:pPr>
+        <w:numPr>
+          <w:ilvl w:val="0"/>
+          <w:numId w:val="1020"/>
+        </w:numPr>
+        <w:pStyle w:val="Compact"/>
+      </w:pPr>
       <w:hyperlink r:id="rId76">
         <w:r>
           <w:rPr>
@@ -7798,11 +7816,17 @@
           <w:t xml:space="preserve">https://automatetheboringstuff.com/2e/chapter5/</w:t>
         </w:r>
       </w:hyperlink>
-      <w:r>
-        <w:t xml:space="preserve"> </w:t>
-      </w:r>
-      <w:r>
-        <w:t xml:space="preserve">- poglavje</w:t>
+    </w:p>
+    <w:p>
+      <w:pPr>
+        <w:numPr>
+          <w:ilvl w:val="0"/>
+          <w:numId w:val="1020"/>
+        </w:numPr>
+        <w:pStyle w:val="Compact"/>
+      </w:pPr>
+      <w:r>
+        <w:t xml:space="preserve">poglavje</w:t>
       </w:r>
       <w:r>
         <w:t xml:space="preserve"> </w:t>
@@ -8580,7 +8604,7 @@
       <w:pPr>
         <w:numPr>
           <w:ilvl w:val="0"/>
-          <w:numId w:val="1018"/>
+          <w:numId w:val="1021"/>
         </w:numPr>
         <w:pStyle w:val="Compact"/>
       </w:pPr>
@@ -8625,7 +8649,7 @@
       <w:pPr>
         <w:numPr>
           <w:ilvl w:val="0"/>
-          <w:numId w:val="1018"/>
+          <w:numId w:val="1021"/>
         </w:numPr>
         <w:pStyle w:val="Compact"/>
       </w:pPr>
@@ -8661,7 +8685,7 @@
       <w:pPr>
         <w:numPr>
           <w:ilvl w:val="0"/>
-          <w:numId w:val="1018"/>
+          <w:numId w:val="1021"/>
         </w:numPr>
         <w:pStyle w:val="Compact"/>
       </w:pPr>
@@ -8706,7 +8730,7 @@
       <w:pPr>
         <w:numPr>
           <w:ilvl w:val="0"/>
-          <w:numId w:val="1018"/>
+          <w:numId w:val="1021"/>
         </w:numPr>
         <w:pStyle w:val="Compact"/>
       </w:pPr>
@@ -8742,7 +8766,7 @@
       <w:pPr>
         <w:numPr>
           <w:ilvl w:val="0"/>
-          <w:numId w:val="1018"/>
+          <w:numId w:val="1021"/>
         </w:numPr>
         <w:pStyle w:val="Compact"/>
       </w:pPr>
@@ -8778,7 +8802,7 @@
       <w:pPr>
         <w:numPr>
           <w:ilvl w:val="0"/>
-          <w:numId w:val="1018"/>
+          <w:numId w:val="1021"/>
         </w:numPr>
         <w:pStyle w:val="Compact"/>
       </w:pPr>
@@ -10047,7 +10071,7 @@
       <w:pPr>
         <w:numPr>
           <w:ilvl w:val="0"/>
-          <w:numId w:val="1019"/>
+          <w:numId w:val="1022"/>
         </w:numPr>
         <w:pStyle w:val="Compact"/>
       </w:pPr>
@@ -10083,7 +10107,7 @@
       <w:pPr>
         <w:numPr>
           <w:ilvl w:val="0"/>
-          <w:numId w:val="1019"/>
+          <w:numId w:val="1022"/>
         </w:numPr>
         <w:pStyle w:val="Compact"/>
       </w:pPr>
@@ -10104,7 +10128,7 @@
       <w:pPr>
         <w:numPr>
           <w:ilvl w:val="0"/>
-          <w:numId w:val="1019"/>
+          <w:numId w:val="1022"/>
         </w:numPr>
         <w:pStyle w:val="Compact"/>
       </w:pPr>
@@ -10167,7 +10191,7 @@
       <w:pPr>
         <w:numPr>
           <w:ilvl w:val="0"/>
-          <w:numId w:val="1019"/>
+          <w:numId w:val="1022"/>
         </w:numPr>
         <w:pStyle w:val="Compact"/>
       </w:pPr>
@@ -10233,7 +10257,7 @@
       <w:pPr>
         <w:numPr>
           <w:ilvl w:val="0"/>
-          <w:numId w:val="1019"/>
+          <w:numId w:val="1022"/>
         </w:numPr>
         <w:pStyle w:val="Compact"/>
       </w:pPr>
@@ -10284,7 +10308,7 @@
       <w:pPr>
         <w:numPr>
           <w:ilvl w:val="0"/>
-          <w:numId w:val="1019"/>
+          <w:numId w:val="1022"/>
         </w:numPr>
         <w:pStyle w:val="Compact"/>
       </w:pPr>
@@ -11039,7 +11063,7 @@
       <w:pPr>
         <w:numPr>
           <w:ilvl w:val="0"/>
-          <w:numId w:val="1020"/>
+          <w:numId w:val="1023"/>
         </w:numPr>
         <w:pStyle w:val="Compact"/>
       </w:pPr>
@@ -11060,7 +11084,7 @@
       <w:pPr>
         <w:numPr>
           <w:ilvl w:val="0"/>
-          <w:numId w:val="1020"/>
+          <w:numId w:val="1023"/>
         </w:numPr>
         <w:pStyle w:val="Compact"/>
       </w:pPr>
@@ -11081,7 +11105,7 @@
       <w:pPr>
         <w:numPr>
           <w:ilvl w:val="0"/>
-          <w:numId w:val="1020"/>
+          <w:numId w:val="1023"/>
         </w:numPr>
         <w:pStyle w:val="Compact"/>
       </w:pPr>
@@ -11102,7 +11126,7 @@
       <w:pPr>
         <w:numPr>
           <w:ilvl w:val="0"/>
-          <w:numId w:val="1020"/>
+          <w:numId w:val="1023"/>
         </w:numPr>
         <w:pStyle w:val="Compact"/>
       </w:pPr>
@@ -11141,7 +11165,7 @@
       <w:pPr>
         <w:numPr>
           <w:ilvl w:val="0"/>
-          <w:numId w:val="1020"/>
+          <w:numId w:val="1023"/>
         </w:numPr>
         <w:pStyle w:val="Compact"/>
       </w:pPr>
@@ -11180,7 +11204,7 @@
       <w:pPr>
         <w:numPr>
           <w:ilvl w:val="0"/>
-          <w:numId w:val="1020"/>
+          <w:numId w:val="1023"/>
         </w:numPr>
         <w:pStyle w:val="Compact"/>
       </w:pPr>
@@ -11225,7 +11249,7 @@
       <w:pPr>
         <w:numPr>
           <w:ilvl w:val="0"/>
-          <w:numId w:val="1020"/>
+          <w:numId w:val="1023"/>
         </w:numPr>
         <w:pStyle w:val="Compact"/>
       </w:pPr>
@@ -11441,7 +11465,7 @@
       <w:pPr>
         <w:numPr>
           <w:ilvl w:val="0"/>
-          <w:numId w:val="1021"/>
+          <w:numId w:val="1024"/>
         </w:numPr>
         <w:pStyle w:val="Compact"/>
       </w:pPr>
@@ -11456,7 +11480,7 @@
       <w:pPr>
         <w:numPr>
           <w:ilvl w:val="0"/>
-          <w:numId w:val="1021"/>
+          <w:numId w:val="1024"/>
         </w:numPr>
         <w:pStyle w:val="Compact"/>
       </w:pPr>
@@ -11471,7 +11495,7 @@
       <w:pPr>
         <w:numPr>
           <w:ilvl w:val="0"/>
-          <w:numId w:val="1021"/>
+          <w:numId w:val="1024"/>
         </w:numPr>
         <w:pStyle w:val="Compact"/>
       </w:pPr>
@@ -11486,7 +11510,7 @@
       <w:pPr>
         <w:numPr>
           <w:ilvl w:val="0"/>
-          <w:numId w:val="1021"/>
+          <w:numId w:val="1024"/>
         </w:numPr>
         <w:pStyle w:val="Compact"/>
       </w:pPr>
@@ -11501,7 +11525,7 @@
       <w:pPr>
         <w:numPr>
           <w:ilvl w:val="0"/>
-          <w:numId w:val="1021"/>
+          <w:numId w:val="1024"/>
         </w:numPr>
         <w:pStyle w:val="Compact"/>
       </w:pPr>
@@ -12302,7 +12326,7 @@
       <w:pPr>
         <w:numPr>
           <w:ilvl w:val="0"/>
-          <w:numId w:val="1022"/>
+          <w:numId w:val="1025"/>
         </w:numPr>
         <w:pStyle w:val="Compact"/>
       </w:pPr>
@@ -12323,7 +12347,7 @@
       <w:pPr>
         <w:numPr>
           <w:ilvl w:val="0"/>
-          <w:numId w:val="1022"/>
+          <w:numId w:val="1025"/>
         </w:numPr>
         <w:pStyle w:val="Compact"/>
       </w:pPr>
@@ -12344,7 +12368,7 @@
       <w:pPr>
         <w:numPr>
           <w:ilvl w:val="0"/>
-          <w:numId w:val="1022"/>
+          <w:numId w:val="1025"/>
         </w:numPr>
         <w:pStyle w:val="Compact"/>
       </w:pPr>
@@ -12365,7 +12389,7 @@
       <w:pPr>
         <w:numPr>
           <w:ilvl w:val="0"/>
-          <w:numId w:val="1022"/>
+          <w:numId w:val="1025"/>
         </w:numPr>
         <w:pStyle w:val="Compact"/>
       </w:pPr>
@@ -12386,7 +12410,7 @@
       <w:pPr>
         <w:numPr>
           <w:ilvl w:val="0"/>
-          <w:numId w:val="1022"/>
+          <w:numId w:val="1025"/>
         </w:numPr>
         <w:pStyle w:val="Compact"/>
       </w:pPr>
@@ -12407,7 +12431,7 @@
       <w:pPr>
         <w:numPr>
           <w:ilvl w:val="0"/>
-          <w:numId w:val="1022"/>
+          <w:numId w:val="1025"/>
         </w:numPr>
         <w:pStyle w:val="Compact"/>
       </w:pPr>
@@ -12428,7 +12452,7 @@
       <w:pPr>
         <w:numPr>
           <w:ilvl w:val="0"/>
-          <w:numId w:val="1022"/>
+          <w:numId w:val="1025"/>
         </w:numPr>
         <w:pStyle w:val="Compact"/>
       </w:pPr>
@@ -12469,7 +12493,7 @@
       <w:pPr>
         <w:numPr>
           <w:ilvl w:val="0"/>
-          <w:numId w:val="1023"/>
+          <w:numId w:val="1026"/>
         </w:numPr>
         <w:pStyle w:val="Compact"/>
       </w:pPr>
@@ -12490,7 +12514,7 @@
       <w:pPr>
         <w:numPr>
           <w:ilvl w:val="0"/>
-          <w:numId w:val="1023"/>
+          <w:numId w:val="1026"/>
         </w:numPr>
         <w:pStyle w:val="Compact"/>
       </w:pPr>
@@ -12511,7 +12535,7 @@
       <w:pPr>
         <w:numPr>
           <w:ilvl w:val="0"/>
-          <w:numId w:val="1023"/>
+          <w:numId w:val="1026"/>
         </w:numPr>
         <w:pStyle w:val="Compact"/>
       </w:pPr>
@@ -12532,7 +12556,7 @@
       <w:pPr>
         <w:numPr>
           <w:ilvl w:val="0"/>
-          <w:numId w:val="1023"/>
+          <w:numId w:val="1026"/>
         </w:numPr>
         <w:pStyle w:val="Compact"/>
       </w:pPr>
@@ -12553,7 +12577,7 @@
       <w:pPr>
         <w:numPr>
           <w:ilvl w:val="0"/>
-          <w:numId w:val="1023"/>
+          <w:numId w:val="1026"/>
         </w:numPr>
         <w:pStyle w:val="Compact"/>
       </w:pPr>
@@ -12574,7 +12598,7 @@
       <w:pPr>
         <w:numPr>
           <w:ilvl w:val="0"/>
-          <w:numId w:val="1023"/>
+          <w:numId w:val="1026"/>
         </w:numPr>
         <w:pStyle w:val="Compact"/>
       </w:pPr>
@@ -15639,6 +15663,15 @@
     <w:abstractNumId w:val="991"/>
   </w:num>
   <w:num w:numId="1023">
+    <w:abstractNumId w:val="991"/>
+  </w:num>
+  <w:num w:numId="1024">
+    <w:abstractNumId w:val="991"/>
+  </w:num>
+  <w:num w:numId="1025">
+    <w:abstractNumId w:val="991"/>
+  </w:num>
+  <w:num w:numId="1026">
     <w:abstractNumId w:val="991"/>
   </w:num>
 </w:numbering>

</xml_diff>

<commit_message>
Deploying to gh-pages from @ rokuk/rp-fiz-notes@baf0b4f7624ff734773d65f5c10651c48924eaba 🚀
</commit_message>
<xml_diff>
--- a/_main.docx
+++ b/_main.docx
@@ -70,7 +70,7 @@
         <w:pStyle w:val="Date"/>
       </w:pPr>
       <w:r>
-        <w:t xml:space="preserve">2022-02-09</w:t>
+        <w:t xml:space="preserve">2022-02-17</w:t>
       </w:r>
     </w:p>
     <w:sdt>
@@ -3111,7 +3111,7 @@
         <w:pStyle w:val="FirstParagraph"/>
       </w:pPr>
       <w:r>
-        <w:t xml:space="preserve">Zanko while uporabimo, ko želimo zanko izvajati, vse dokler je nek pogoj izpolnjen.</w:t>
+        <w:t xml:space="preserve">Zanko while uporabimo, ko želimo zanko izvajati, dokler je nek pogoj izpolnjen.</w:t>
       </w:r>
     </w:p>
     <w:p>
@@ -3273,7 +3273,7 @@
         <w:pStyle w:val="FirstParagraph"/>
       </w:pPr>
       <w:r>
-        <w:t xml:space="preserve">v zgornjem primeru bi lahko</w:t>
+        <w:t xml:space="preserve">V zgornjem primeru bi lahko</w:t>
       </w:r>
       <w:r>
         <w:t xml:space="preserve"> </w:t>

</xml_diff>

<commit_message>
Deploying to gh-pages from @ rokuk/rp-fiz-notes@a7d5f0b7ededb2ea16f83038bb11a7139fb27ebc 🚀
</commit_message>
<xml_diff>
--- a/_main.docx
+++ b/_main.docx
@@ -237,7 +237,7 @@
         <w:t xml:space="preserve"> </w:t>
       </w:r>
       <w:r>
-        <w:t xml:space="preserve">programov. Če imate težave, je opis problema dobro pogooglati, sicer pa pišite</w:t>
+        <w:t xml:space="preserve">programov. Če imate težave, je opis problema dobro pogooglati, sicer pa lahko seveda vprašate sošolce, pišite</w:t>
       </w:r>
       <w:r>
         <w:t xml:space="preserve"> </w:t>
@@ -299,8 +299,43 @@
         </w:r>
       </w:hyperlink>
       <w:r>
-        <w:t xml:space="preserve"> </w:t>
-      </w:r>
+        <w:t xml:space="preserve">. Ko poženete program za namestitev, v oknu, ki se odpre, odkljukajte</w:t>
+      </w:r>
+      <w:r>
+        <w:t xml:space="preserve"> </w:t>
+      </w:r>
+      <w:r>
+        <w:t xml:space="preserve">“</w:t>
+      </w:r>
+      <w:r>
+        <w:t xml:space="preserve">Add Python 3.x to PATH</w:t>
+      </w:r>
+      <w:r>
+        <w:t xml:space="preserve">”</w:t>
+      </w:r>
+      <w:r>
+        <w:t xml:space="preserve">. Nato nadaljujte z namestitvijo (opcija</w:t>
+      </w:r>
+      <w:r>
+        <w:t xml:space="preserve"> </w:t>
+      </w:r>
+      <w:r>
+        <w:t xml:space="preserve">“</w:t>
+      </w:r>
+      <w:r>
+        <w:t xml:space="preserve">Install now</w:t>
+      </w:r>
+      <w:r>
+        <w:t xml:space="preserve">”</w:t>
+      </w:r>
+      <w:r>
+        <w:t xml:space="preserve">).</w:t>
+      </w:r>
+    </w:p>
+    <w:p>
+      <w:pPr>
+        <w:pStyle w:val="BlockText"/>
+      </w:pPr>
       <w:r>
         <w:t xml:space="preserve">Če uporabljate Windows 7 ali še starejši Windows, boste morali namestiti</w:t>
       </w:r>
@@ -324,35 +359,6 @@
     </w:p>
     <w:p>
       <w:pPr>
-        <w:pStyle w:val="BlockText"/>
-      </w:pPr>
-      <w:r>
-        <w:t xml:space="preserve">Ko poženete program za namestitev, v oknu, ki se odpre, odkljukajte</w:t>
-      </w:r>
-      <w:r>
-        <w:t xml:space="preserve"> </w:t>
-      </w:r>
-      <w:r>
-        <w:t xml:space="preserve">“</w:t>
-      </w:r>
-      <w:r>
-        <w:t xml:space="preserve">Add Python 3.x to PATH</w:t>
-      </w:r>
-      <w:r>
-        <w:t xml:space="preserve">”</w:t>
-      </w:r>
-      <w:r>
-        <w:t xml:space="preserve">.</w:t>
-      </w:r>
-      <w:r>
-        <w:t xml:space="preserve"> </w:t>
-      </w:r>
-      <w:r>
-        <w:t xml:space="preserve">Nato nadaljujte z namestitvijo (opcija Install now).</w:t>
-      </w:r>
-    </w:p>
-    <w:p>
-      <w:pPr>
         <w:numPr>
           <w:ilvl w:val="0"/>
           <w:numId w:val="1002"/>
@@ -366,7 +372,7 @@
         <w:t xml:space="preserve"> </w:t>
       </w:r>
       <w:r>
-        <w:t xml:space="preserve">ali Terminal (macOS in Linux), ki je že na vašem računalniku. V okno, ki se odpre</w:t>
+        <w:t xml:space="preserve">ali Terminal (macOS/Linux), ki je že na vašem računalniku. V okno, ki se odpre</w:t>
       </w:r>
       <w:r>
         <w:t xml:space="preserve"> </w:t>
@@ -440,13 +446,28 @@
         <w:rPr>
           <w:rStyle w:val="VerbatimChar"/>
         </w:rPr>
-        <w:t xml:space="preserve">pyhon --version</w:t>
-      </w:r>
-      <w:r>
-        <w:t xml:space="preserve"> </w:t>
-      </w:r>
-      <w:r>
-        <w:t xml:space="preserve">ne izpiše verzije, temveč javi napako, poskusite ukaz</w:t>
+        <w:t xml:space="preserve">python --version</w:t>
+      </w:r>
+      <w:r>
+        <w:t xml:space="preserve"> </w:t>
+      </w:r>
+      <w:r>
+        <w:t xml:space="preserve">ne izpiše verzije, temveč se vam izpiše napaka ali</w:t>
+      </w:r>
+      <w:r>
+        <w:t xml:space="preserve"> </w:t>
+      </w:r>
+      <w:r>
+        <w:t xml:space="preserve">“</w:t>
+      </w:r>
+      <w:r>
+        <w:t xml:space="preserve">Python not found</w:t>
+      </w:r>
+      <w:r>
+        <w:t xml:space="preserve">”</w:t>
+      </w:r>
+      <w:r>
+        <w:t xml:space="preserve">, poskusite ukaz</w:t>
       </w:r>
       <w:r>
         <w:t xml:space="preserve"> </w:t>
@@ -512,13 +533,7 @@
         <w:pStyle w:val="Compact"/>
       </w:pPr>
       <w:r>
-        <w:t xml:space="preserve">Namestite Python extension - Odprite Visual Studio Code. Morda se vam bo V</w:t>
-      </w:r>
-      <w:r>
-        <w:t xml:space="preserve"> </w:t>
-      </w:r>
-      <w:r>
-        <w:t xml:space="preserve">VSCode oknu pojavil zavihek z naslovom</w:t>
+        <w:t xml:space="preserve">Namestite Python extension. Odprite Visual Studio Code. Morda se vam bo v oknu VSCode pojavil zavihek z naslovom</w:t>
       </w:r>
       <w:r>
         <w:t xml:space="preserve"> </w:t>
@@ -536,7 +551,7 @@
         <w:t xml:space="preserve"> </w:t>
       </w:r>
       <w:r>
-        <w:t xml:space="preserve">Na levi kliknite na Extensions (ikona s štirimi kvadratki), vpišite</w:t>
+        <w:t xml:space="preserve">Na levem robu okna kliknite na Extensions (ikona s štirimi kvadratki), vpišite</w:t>
       </w:r>
       <w:r>
         <w:t xml:space="preserve"> </w:t>
@@ -611,7 +626,7 @@
         <w:t xml:space="preserve"> </w:t>
       </w:r>
       <w:r>
-        <w:t xml:space="preserve">vso vašo kodo. V VSCode v meniju kliknite</w:t>
+        <w:t xml:space="preserve">vso vašo kodo. V VSCode v meniju File kliknite</w:t>
       </w:r>
       <w:r>
         <w:t xml:space="preserve"> </w:t>
@@ -695,16 +710,7 @@
         <w:t xml:space="preserve"> </w:t>
       </w:r>
       <w:r>
-        <w:t xml:space="preserve">zgornjem kotu bi morali imeti gumb (</w:t>
-      </w:r>
-      <w:r>
-        <w:rPr>
-          <w:rStyle w:val="VerbatimChar"/>
-        </w:rPr>
-        <w:t xml:space="preserve">|&gt;</w:t>
-      </w:r>
-      <w:r>
-        <w:t xml:space="preserve">), s katerim lahko poženete napisani program.</w:t>
+        <w:t xml:space="preserve">zgornjem kotu bi morali imeti gumb v obliki puščice, s katerim lahko poženete napisani program.</w:t>
       </w:r>
       <w:r>
         <w:t xml:space="preserve"> </w:t>
@@ -728,7 +734,7 @@
         <w:t xml:space="preserve"> </w:t>
       </w:r>
       <w:r>
-        <w:t xml:space="preserve">program poženete tudi tako, da desno kliknete v območju urejevalnika in nato v</w:t>
+        <w:t xml:space="preserve">program poženete tudi tako, da desno kliknete kjerkoli v območju urejevalnika besedila in nato v</w:t>
       </w:r>
       <w:r>
         <w:t xml:space="preserve"> </w:t>
@@ -806,7 +812,7 @@
         <w:t xml:space="preserve"> </w:t>
       </w:r>
       <w:r>
-        <w:t xml:space="preserve">mnoge pa zazna in vas nanje opozori, še preden poženete program.</w:t>
+        <w:t xml:space="preserve">mnoge zatipke pa zazna in vas nanje opozori, še preden poženete program, tako da jih podčrta.</w:t>
       </w:r>
       <w:r>
         <w:t xml:space="preserve"> </w:t>
@@ -839,7 +845,7 @@
         <w:t xml:space="preserve">Python: Select Linter</w:t>
       </w:r>
       <w:r>
-        <w:t xml:space="preserve">. Pojavi se meni z različnimi možnostmi za različne linterje.</w:t>
+        <w:t xml:space="preserve">. Pojavi se meni z več možnostmi za linter.</w:t>
       </w:r>
       <w:r>
         <w:t xml:space="preserve"> </w:t>
@@ -863,7 +869,7 @@
         <w:t xml:space="preserve"> </w:t>
       </w:r>
       <w:r>
-        <w:t xml:space="preserve">PEP8. VSCode vas bo levo spodaj obvestil, da ta linter ni nameščen;</w:t>
+        <w:t xml:space="preserve">PEP8. Izberete ga s tipko Enter. VSCode vas bo desno spodaj obvestil, da ta linter ni nameščen;</w:t>
       </w:r>
       <w:r>
         <w:t xml:space="preserve"> </w:t>
@@ -884,7 +890,16 @@
         <w:t xml:space="preserve"> </w:t>
       </w:r>
       <w:r>
-        <w:t xml:space="preserve">v tem obvestilu. Po nekaj sekundah bo nameščen.</w:t>
+        <w:t xml:space="preserve">v tem obvestilu. Po nekaj sekundah bi se moral namestiti. Lahko ga preizkusite tako, da v datoteko s končnico .py nekaj narobe napišete npr.</w:t>
+      </w:r>
+      <w:r>
+        <w:t xml:space="preserve"> </w:t>
+      </w:r>
+      <w:r>
+        <w:rPr>
+          <w:rStyle w:val="VerbatimChar"/>
+        </w:rPr>
+        <w:t xml:space="preserve">prnt("Pozdravljen svet!")</w:t>
       </w:r>
     </w:p>
     <w:p>
@@ -898,7 +913,7 @@
         <w:t xml:space="preserve"> </w:t>
       </w:r>
       <w:r>
-        <w:t xml:space="preserve">Več o tem v uradni dokumentaciji:</w:t>
+        <w:t xml:space="preserve">Več o tem piše v uradni dokumentaciji:</w:t>
       </w:r>
       <w:r>
         <w:t xml:space="preserve"> </w:t>
@@ -933,6 +948,26 @@
     </w:p>
     <w:p>
       <w:pPr>
+        <w:pStyle w:val="FirstParagraph"/>
+      </w:pPr>
+      <w:r>
+        <w:t xml:space="preserve">Potrebovali bomo še Pythonov paket Numpy. To je neke vrste dodatek za Python, ki nam omogoča lažje delo z vektorji in tabelami. Več o tem na prihodnjih vajah. Dodatne module za Python lahko nameščamo in odstranjujemo z modulom</w:t>
+      </w:r>
+      <w:r>
+        <w:t xml:space="preserve"> </w:t>
+      </w:r>
+      <w:r>
+        <w:rPr>
+          <w:rStyle w:val="VerbatimChar"/>
+        </w:rPr>
+        <w:t xml:space="preserve">pip</w:t>
+      </w:r>
+      <w:r>
+        <w:t xml:space="preserve">. To je modul, ki bi se moral avtomatsko namestiti skupaj s Pythonom.</w:t>
+      </w:r>
+    </w:p>
+    <w:p>
+      <w:pPr>
         <w:numPr>
           <w:ilvl w:val="0"/>
           <w:numId w:val="1004"/>
@@ -1232,7 +1267,7 @@
         <w:t xml:space="preserve">no module named numpy</w:t>
       </w:r>
       <w:r>
-        <w:t xml:space="preserve">, to pomeni, da Numpy ni nameščen. Če ste ga že namestili, je morda težava, da ste ga namestili za napačno verzijo Pythona (glej spodnjo alinejo). Če ga še niste namestili, poskusite zgoraj opisan postopek.</w:t>
+        <w:t xml:space="preserve">, to pomeni, da Numpy ni nameščen. Če ste ga že namestili, je morda težava, da ste ga namestili za napačno verzijo Pythona (glej spodnjo alinejo). Če ga še niste namestili, poskusite zgoraj opisani postopek.</w:t>
       </w:r>
     </w:p>
     <w:p>
@@ -1243,7 +1278,7 @@
         </w:numPr>
       </w:pPr>
       <w:r>
-        <w:t xml:space="preserve">Če imate na računalniku nameščenih več verzij Pythona (to so npr. vsi računalniki z macOS) se lahko</w:t>
+        <w:t xml:space="preserve">Če imate na računalniku nameščenih več verzij Pythona (to so npr. mnogi računalniki z macOS) se lahko</w:t>
       </w:r>
       <w:r>
         <w:t xml:space="preserve"> </w:t>
@@ -1261,7 +1296,7 @@
         <w:t xml:space="preserve"> </w:t>
       </w:r>
       <w:r>
-        <w:t xml:space="preserve">v ukazni vrstici / terminalu nanaša na drugo verzijo, kot je tista, ki jo uporabljate za poganjanje svojih programov v VSCode. Katera verzija se uporablja v VSCode lahko izberete tako, da odprete katerokoli .py datoteko in kliknete na</w:t>
+        <w:t xml:space="preserve">v ukazni vrstici / terminalu nanaša na drugo verzijo, kot je tista, ki jo uporabljate za poganjanje svojih programov v VSCode. Katera verzija se uporablja v VSCode lahko izberete tako, da odprete katerokoli datoteko s končnico .py in kliknete na</w:t>
       </w:r>
       <w:r>
         <w:t xml:space="preserve"> </w:t>
@@ -9725,11 +9760,17 @@
         <w:pStyle w:val="FirstParagraph"/>
       </w:pPr>
       <w:r>
-        <w:t xml:space="preserve">Gradivo za to poglavje je</w:t>
-      </w:r>
-      <w:r>
-        <w:t xml:space="preserve"> </w:t>
-      </w:r>
+        <w:t xml:space="preserve">Gradivi za to poglavje sta:</w:t>
+      </w:r>
+    </w:p>
+    <w:p>
+      <w:pPr>
+        <w:numPr>
+          <w:ilvl w:val="0"/>
+          <w:numId w:val="1022"/>
+        </w:numPr>
+        <w:pStyle w:val="Compact"/>
+      </w:pPr>
       <w:hyperlink r:id="rId86">
         <w:r>
           <w:rPr>
@@ -9738,15 +9779,15 @@
           <w:t xml:space="preserve">https://numpy.org/doc/stable/user/absolute_beginners.html</w:t>
         </w:r>
       </w:hyperlink>
-      <w:r>
-        <w:t xml:space="preserve"> </w:t>
-      </w:r>
-      <w:r>
-        <w:t xml:space="preserve">ter</w:t>
-      </w:r>
-      <w:r>
-        <w:t xml:space="preserve"> </w:t>
-      </w:r>
+    </w:p>
+    <w:p>
+      <w:pPr>
+        <w:numPr>
+          <w:ilvl w:val="0"/>
+          <w:numId w:val="1022"/>
+        </w:numPr>
+        <w:pStyle w:val="Compact"/>
+      </w:pPr>
       <w:hyperlink r:id="rId87">
         <w:r>
           <w:rPr>
@@ -9758,7 +9799,7 @@
     </w:p>
     <w:p>
       <w:pPr>
-        <w:pStyle w:val="BodyText"/>
+        <w:pStyle w:val="FirstParagraph"/>
       </w:pPr>
       <w:r>
         <w:t xml:space="preserve">Navaden seznam pretvorimo v Numpy seznam s funkcijo</w:t>
@@ -10071,7 +10112,7 @@
       <w:pPr>
         <w:numPr>
           <w:ilvl w:val="0"/>
-          <w:numId w:val="1022"/>
+          <w:numId w:val="1023"/>
         </w:numPr>
         <w:pStyle w:val="Compact"/>
       </w:pPr>
@@ -10107,7 +10148,7 @@
       <w:pPr>
         <w:numPr>
           <w:ilvl w:val="0"/>
-          <w:numId w:val="1022"/>
+          <w:numId w:val="1023"/>
         </w:numPr>
         <w:pStyle w:val="Compact"/>
       </w:pPr>
@@ -10128,7 +10169,7 @@
       <w:pPr>
         <w:numPr>
           <w:ilvl w:val="0"/>
-          <w:numId w:val="1022"/>
+          <w:numId w:val="1023"/>
         </w:numPr>
         <w:pStyle w:val="Compact"/>
       </w:pPr>
@@ -10191,7 +10232,7 @@
       <w:pPr>
         <w:numPr>
           <w:ilvl w:val="0"/>
-          <w:numId w:val="1022"/>
+          <w:numId w:val="1023"/>
         </w:numPr>
         <w:pStyle w:val="Compact"/>
       </w:pPr>
@@ -10257,7 +10298,7 @@
       <w:pPr>
         <w:numPr>
           <w:ilvl w:val="0"/>
-          <w:numId w:val="1022"/>
+          <w:numId w:val="1023"/>
         </w:numPr>
         <w:pStyle w:val="Compact"/>
       </w:pPr>
@@ -10308,7 +10349,7 @@
       <w:pPr>
         <w:numPr>
           <w:ilvl w:val="0"/>
-          <w:numId w:val="1022"/>
+          <w:numId w:val="1023"/>
         </w:numPr>
         <w:pStyle w:val="Compact"/>
       </w:pPr>
@@ -11063,7 +11104,7 @@
       <w:pPr>
         <w:numPr>
           <w:ilvl w:val="0"/>
-          <w:numId w:val="1023"/>
+          <w:numId w:val="1024"/>
         </w:numPr>
         <w:pStyle w:val="Compact"/>
       </w:pPr>
@@ -11078,387 +11119,6 @@
       </w:r>
       <w:r>
         <w:t xml:space="preserve">vrne True, če je vsaj en element True</w:t>
-      </w:r>
-    </w:p>
-    <w:p>
-      <w:pPr>
-        <w:numPr>
-          <w:ilvl w:val="0"/>
-          <w:numId w:val="1023"/>
-        </w:numPr>
-        <w:pStyle w:val="Compact"/>
-      </w:pPr>
-      <w:r>
-        <w:rPr>
-          <w:rStyle w:val="VerbatimChar"/>
-        </w:rPr>
-        <w:t xml:space="preserve">np.all(tabela)</w:t>
-      </w:r>
-      <w:r>
-        <w:t xml:space="preserve"> </w:t>
-      </w:r>
-      <w:r>
-        <w:t xml:space="preserve">vrne True, če so vsi elementi True</w:t>
-      </w:r>
-    </w:p>
-    <w:p>
-      <w:pPr>
-        <w:numPr>
-          <w:ilvl w:val="0"/>
-          <w:numId w:val="1023"/>
-        </w:numPr>
-        <w:pStyle w:val="Compact"/>
-      </w:pPr>
-      <w:r>
-        <w:rPr>
-          <w:rStyle w:val="VerbatimChar"/>
-        </w:rPr>
-        <w:t xml:space="preserve">np.nonzero(tabela)</w:t>
-      </w:r>
-      <w:r>
-        <w:t xml:space="preserve"> </w:t>
-      </w:r>
-      <w:r>
-        <w:t xml:space="preserve">vrne indekse neničelnih elementov v vsaki dimenziji posebej (koordinate teh elementov)</w:t>
-      </w:r>
-    </w:p>
-    <w:p>
-      <w:pPr>
-        <w:numPr>
-          <w:ilvl w:val="0"/>
-          <w:numId w:val="1023"/>
-        </w:numPr>
-        <w:pStyle w:val="Compact"/>
-      </w:pPr>
-      <w:r>
-        <w:rPr>
-          <w:rStyle w:val="VerbatimChar"/>
-        </w:rPr>
-        <w:t xml:space="preserve">np.flatten(tabela)</w:t>
-      </w:r>
-      <w:r>
-        <w:t xml:space="preserve"> </w:t>
-      </w:r>
-      <w:r>
-        <w:t xml:space="preserve">vrne</w:t>
-      </w:r>
-      <w:r>
-        <w:t xml:space="preserve"> </w:t>
-      </w:r>
-      <w:r>
-        <w:t xml:space="preserve">“</w:t>
-      </w:r>
-      <w:r>
-        <w:t xml:space="preserve">flat</w:t>
-      </w:r>
-      <w:r>
-        <w:t xml:space="preserve">”</w:t>
-      </w:r>
-      <w:r>
-        <w:t xml:space="preserve"> </w:t>
-      </w:r>
-      <w:r>
-        <w:t xml:space="preserve">obliko tabele (enodimenzionalni seznam zaporednih elementov)</w:t>
-      </w:r>
-    </w:p>
-    <w:p>
-      <w:pPr>
-        <w:numPr>
-          <w:ilvl w:val="0"/>
-          <w:numId w:val="1023"/>
-        </w:numPr>
-        <w:pStyle w:val="Compact"/>
-      </w:pPr>
-      <w:r>
-        <w:rPr>
-          <w:rStyle w:val="VerbatimChar"/>
-        </w:rPr>
-        <w:t xml:space="preserve">np.flatnonzero(tabela)</w:t>
-      </w:r>
-      <w:r>
-        <w:t xml:space="preserve"> </w:t>
-      </w:r>
-      <w:r>
-        <w:t xml:space="preserve">vrne indekse neničelnih elementov v</w:t>
-      </w:r>
-      <w:r>
-        <w:t xml:space="preserve"> </w:t>
-      </w:r>
-      <w:r>
-        <w:t xml:space="preserve">“</w:t>
-      </w:r>
-      <w:r>
-        <w:t xml:space="preserve">flat</w:t>
-      </w:r>
-      <w:r>
-        <w:t xml:space="preserve">”</w:t>
-      </w:r>
-      <w:r>
-        <w:t xml:space="preserve"> </w:t>
-      </w:r>
-      <w:r>
-        <w:t xml:space="preserve">obliki tabele (zaporedni indeks)</w:t>
-      </w:r>
-    </w:p>
-    <w:p>
-      <w:pPr>
-        <w:numPr>
-          <w:ilvl w:val="0"/>
-          <w:numId w:val="1023"/>
-        </w:numPr>
-        <w:pStyle w:val="Compact"/>
-      </w:pPr>
-      <w:r>
-        <w:rPr>
-          <w:rStyle w:val="VerbatimChar"/>
-        </w:rPr>
-        <w:t xml:space="preserve">np.where(pogoj, x, y)</w:t>
-      </w:r>
-      <w:r>
-        <w:t xml:space="preserve"> </w:t>
-      </w:r>
-      <w:r>
-        <w:t xml:space="preserve">vrne elemente iz</w:t>
-      </w:r>
-      <w:r>
-        <w:t xml:space="preserve"> </w:t>
-      </w:r>
-      <w:r>
-        <w:rPr>
-          <w:rStyle w:val="VerbatimChar"/>
-        </w:rPr>
-        <w:t xml:space="preserve">x</w:t>
-      </w:r>
-      <w:r>
-        <w:t xml:space="preserve">, kjer je pogoj izpolnjen, sicer vrne ustrezni element iz</w:t>
-      </w:r>
-      <w:r>
-        <w:t xml:space="preserve"> </w:t>
-      </w:r>
-      <w:r>
-        <w:rPr>
-          <w:rStyle w:val="VerbatimChar"/>
-        </w:rPr>
-        <w:t xml:space="preserve">y</w:t>
-      </w:r>
-      <w:r>
-        <w:t xml:space="preserve">; pogoj se evalvira za vsak element posebej; glej primere v dokumentaciji!</w:t>
-      </w:r>
-    </w:p>
-    <w:p>
-      <w:pPr>
-        <w:numPr>
-          <w:ilvl w:val="0"/>
-          <w:numId w:val="1023"/>
-        </w:numPr>
-        <w:pStyle w:val="Compact"/>
-      </w:pPr>
-      <w:r>
-        <w:rPr>
-          <w:rStyle w:val="VerbatimChar"/>
-        </w:rPr>
-        <w:t xml:space="preserve">tabela.T</w:t>
-      </w:r>
-      <w:r>
-        <w:t xml:space="preserve"> </w:t>
-      </w:r>
-      <w:r>
-        <w:t xml:space="preserve">vrne transponiramo tabelo (to pomeni, da so elementi zrcaljeni preko diagonale); deluje tudi za nekvadratne tabele</w:t>
-      </w:r>
-    </w:p>
-    <w:p>
-      <w:pPr>
-        <w:pStyle w:val="SourceCode"/>
-      </w:pPr>
-      <w:r>
-        <w:rPr>
-          <w:rStyle w:val="NormalTok"/>
-        </w:rPr>
-        <w:t xml:space="preserve">a </w:t>
-      </w:r>
-      <w:r>
-        <w:rPr>
-          <w:rStyle w:val="OperatorTok"/>
-        </w:rPr>
-        <w:t xml:space="preserve">=</w:t>
-      </w:r>
-      <w:r>
-        <w:rPr>
-          <w:rStyle w:val="NormalTok"/>
-        </w:rPr>
-        <w:t xml:space="preserve"> np.array([[</w:t>
-      </w:r>
-      <w:r>
-        <w:rPr>
-          <w:rStyle w:val="DecValTok"/>
-        </w:rPr>
-        <w:t xml:space="preserve">1</w:t>
-      </w:r>
-      <w:r>
-        <w:rPr>
-          <w:rStyle w:val="NormalTok"/>
-        </w:rPr>
-        <w:t xml:space="preserve">, </w:t>
-      </w:r>
-      <w:r>
-        <w:rPr>
-          <w:rStyle w:val="DecValTok"/>
-        </w:rPr>
-        <w:t xml:space="preserve">2</w:t>
-      </w:r>
-      <w:r>
-        <w:rPr>
-          <w:rStyle w:val="NormalTok"/>
-        </w:rPr>
-        <w:t xml:space="preserve">, </w:t>
-      </w:r>
-      <w:r>
-        <w:rPr>
-          <w:rStyle w:val="DecValTok"/>
-        </w:rPr>
-        <w:t xml:space="preserve">3</w:t>
-      </w:r>
-      <w:r>
-        <w:rPr>
-          <w:rStyle w:val="NormalTok"/>
-        </w:rPr>
-        <w:t xml:space="preserve">], [</w:t>
-      </w:r>
-      <w:r>
-        <w:rPr>
-          <w:rStyle w:val="DecValTok"/>
-        </w:rPr>
-        <w:t xml:space="preserve">4</w:t>
-      </w:r>
-      <w:r>
-        <w:rPr>
-          <w:rStyle w:val="NormalTok"/>
-        </w:rPr>
-        <w:t xml:space="preserve">, </w:t>
-      </w:r>
-      <w:r>
-        <w:rPr>
-          <w:rStyle w:val="DecValTok"/>
-        </w:rPr>
-        <w:t xml:space="preserve">5</w:t>
-      </w:r>
-      <w:r>
-        <w:rPr>
-          <w:rStyle w:val="NormalTok"/>
-        </w:rPr>
-        <w:t xml:space="preserve">, </w:t>
-      </w:r>
-      <w:r>
-        <w:rPr>
-          <w:rStyle w:val="DecValTok"/>
-        </w:rPr>
-        <w:t xml:space="preserve">6</w:t>
-      </w:r>
-      <w:r>
-        <w:rPr>
-          <w:rStyle w:val="NormalTok"/>
-        </w:rPr>
-        <w:t xml:space="preserve">]])</w:t>
-      </w:r>
-      <w:r>
-        <w:br/>
-      </w:r>
-      <w:r>
-        <w:rPr>
-          <w:rStyle w:val="BuiltInTok"/>
-        </w:rPr>
-        <w:t xml:space="preserve">print</w:t>
-      </w:r>
-      <w:r>
-        <w:rPr>
-          <w:rStyle w:val="NormalTok"/>
-        </w:rPr>
-        <w:t xml:space="preserve">(a)</w:t>
-      </w:r>
-    </w:p>
-    <w:p>
-      <w:pPr>
-        <w:pStyle w:val="SourceCode"/>
-      </w:pPr>
-      <w:r>
-        <w:rPr>
-          <w:rStyle w:val="VerbatimChar"/>
-        </w:rPr>
-        <w:t xml:space="preserve">## [[1 2 3]</w:t>
-      </w:r>
-      <w:r>
-        <w:br/>
-      </w:r>
-      <w:r>
-        <w:rPr>
-          <w:rStyle w:val="VerbatimChar"/>
-        </w:rPr>
-        <w:t xml:space="preserve">##  [4 5 6]]</w:t>
-      </w:r>
-    </w:p>
-    <w:p>
-      <w:pPr>
-        <w:pStyle w:val="SourceCode"/>
-      </w:pPr>
-      <w:r>
-        <w:rPr>
-          <w:rStyle w:val="BuiltInTok"/>
-        </w:rPr>
-        <w:t xml:space="preserve">print</w:t>
-      </w:r>
-      <w:r>
-        <w:rPr>
-          <w:rStyle w:val="NormalTok"/>
-        </w:rPr>
-        <w:t xml:space="preserve">(a.T)</w:t>
-      </w:r>
-    </w:p>
-    <w:p>
-      <w:pPr>
-        <w:pStyle w:val="SourceCode"/>
-      </w:pPr>
-      <w:r>
-        <w:rPr>
-          <w:rStyle w:val="VerbatimChar"/>
-        </w:rPr>
-        <w:t xml:space="preserve">## [[1 4]</w:t>
-      </w:r>
-      <w:r>
-        <w:br/>
-      </w:r>
-      <w:r>
-        <w:rPr>
-          <w:rStyle w:val="VerbatimChar"/>
-        </w:rPr>
-        <w:t xml:space="preserve">##  [2 5]</w:t>
-      </w:r>
-      <w:r>
-        <w:br/>
-      </w:r>
-      <w:r>
-        <w:rPr>
-          <w:rStyle w:val="VerbatimChar"/>
-        </w:rPr>
-        <w:t xml:space="preserve">##  [3 6]]</w:t>
-      </w:r>
-    </w:p>
-    <w:bookmarkEnd w:id="91"/>
-    <w:bookmarkStart w:id="92" w:name="matematika"/>
-    <w:p>
-      <w:pPr>
-        <w:pStyle w:val="Heading2"/>
-      </w:pPr>
-      <w:r>
-        <w:rPr>
-          <w:rStyle w:val="SectionNumber"/>
-        </w:rPr>
-        <w:t xml:space="preserve">7.4</w:t>
-      </w:r>
-      <w:r>
-        <w:tab/>
-      </w:r>
-      <w:r>
-        <w:t xml:space="preserve">Matematika</w:t>
       </w:r>
     </w:p>
     <w:p>
@@ -11473,7 +11133,13 @@
         <w:rPr>
           <w:rStyle w:val="VerbatimChar"/>
         </w:rPr>
-        <w:t xml:space="preserve">np.sum(tabela)</w:t>
+        <w:t xml:space="preserve">np.all(tabela)</w:t>
+      </w:r>
+      <w:r>
+        <w:t xml:space="preserve"> </w:t>
+      </w:r>
+      <w:r>
+        <w:t xml:space="preserve">vrne True, če so vsi elementi True</w:t>
       </w:r>
     </w:p>
     <w:p>
@@ -11488,7 +11154,13 @@
         <w:rPr>
           <w:rStyle w:val="VerbatimChar"/>
         </w:rPr>
-        <w:t xml:space="preserve">np.cumsum(tabela)</w:t>
+        <w:t xml:space="preserve">np.nonzero(tabela)</w:t>
+      </w:r>
+      <w:r>
+        <w:t xml:space="preserve"> </w:t>
+      </w:r>
+      <w:r>
+        <w:t xml:space="preserve">vrne indekse neničelnih elementov v vsaki dimenziji posebej (koordinate teh elementov)</w:t>
       </w:r>
     </w:p>
     <w:p>
@@ -11503,7 +11175,31 @@
         <w:rPr>
           <w:rStyle w:val="VerbatimChar"/>
         </w:rPr>
-        <w:t xml:space="preserve">np.prod(tabela)</w:t>
+        <w:t xml:space="preserve">np.flatten(tabela)</w:t>
+      </w:r>
+      <w:r>
+        <w:t xml:space="preserve"> </w:t>
+      </w:r>
+      <w:r>
+        <w:t xml:space="preserve">vrne</w:t>
+      </w:r>
+      <w:r>
+        <w:t xml:space="preserve"> </w:t>
+      </w:r>
+      <w:r>
+        <w:t xml:space="preserve">“</w:t>
+      </w:r>
+      <w:r>
+        <w:t xml:space="preserve">flat</w:t>
+      </w:r>
+      <w:r>
+        <w:t xml:space="preserve">”</w:t>
+      </w:r>
+      <w:r>
+        <w:t xml:space="preserve"> </w:t>
+      </w:r>
+      <w:r>
+        <w:t xml:space="preserve">obliko tabele (enodimenzionalni seznam zaporednih elementov)</w:t>
       </w:r>
     </w:p>
     <w:p>
@@ -11518,7 +11214,31 @@
         <w:rPr>
           <w:rStyle w:val="VerbatimChar"/>
         </w:rPr>
-        <w:t xml:space="preserve">np.log(tabela)</w:t>
+        <w:t xml:space="preserve">np.flatnonzero(tabela)</w:t>
+      </w:r>
+      <w:r>
+        <w:t xml:space="preserve"> </w:t>
+      </w:r>
+      <w:r>
+        <w:t xml:space="preserve">vrne indekse neničelnih elementov v</w:t>
+      </w:r>
+      <w:r>
+        <w:t xml:space="preserve"> </w:t>
+      </w:r>
+      <w:r>
+        <w:t xml:space="preserve">“</w:t>
+      </w:r>
+      <w:r>
+        <w:t xml:space="preserve">flat</w:t>
+      </w:r>
+      <w:r>
+        <w:t xml:space="preserve">”</w:t>
+      </w:r>
+      <w:r>
+        <w:t xml:space="preserve"> </w:t>
+      </w:r>
+      <w:r>
+        <w:t xml:space="preserve">obliki tabele (zaporedni indeks)</w:t>
       </w:r>
     </w:p>
     <w:p>
@@ -11526,6 +11246,327 @@
         <w:numPr>
           <w:ilvl w:val="0"/>
           <w:numId w:val="1024"/>
+        </w:numPr>
+        <w:pStyle w:val="Compact"/>
+      </w:pPr>
+      <w:r>
+        <w:rPr>
+          <w:rStyle w:val="VerbatimChar"/>
+        </w:rPr>
+        <w:t xml:space="preserve">np.where(pogoj, x, y)</w:t>
+      </w:r>
+      <w:r>
+        <w:t xml:space="preserve"> </w:t>
+      </w:r>
+      <w:r>
+        <w:t xml:space="preserve">vrne elemente iz</w:t>
+      </w:r>
+      <w:r>
+        <w:t xml:space="preserve"> </w:t>
+      </w:r>
+      <w:r>
+        <w:rPr>
+          <w:rStyle w:val="VerbatimChar"/>
+        </w:rPr>
+        <w:t xml:space="preserve">x</w:t>
+      </w:r>
+      <w:r>
+        <w:t xml:space="preserve">, kjer je pogoj izpolnjen, sicer vrne ustrezni element iz</w:t>
+      </w:r>
+      <w:r>
+        <w:t xml:space="preserve"> </w:t>
+      </w:r>
+      <w:r>
+        <w:rPr>
+          <w:rStyle w:val="VerbatimChar"/>
+        </w:rPr>
+        <w:t xml:space="preserve">y</w:t>
+      </w:r>
+      <w:r>
+        <w:t xml:space="preserve">; pogoj se evalvira za vsak element posebej; glej primere v dokumentaciji!</w:t>
+      </w:r>
+    </w:p>
+    <w:p>
+      <w:pPr>
+        <w:numPr>
+          <w:ilvl w:val="0"/>
+          <w:numId w:val="1024"/>
+        </w:numPr>
+        <w:pStyle w:val="Compact"/>
+      </w:pPr>
+      <w:r>
+        <w:rPr>
+          <w:rStyle w:val="VerbatimChar"/>
+        </w:rPr>
+        <w:t xml:space="preserve">tabela.T</w:t>
+      </w:r>
+      <w:r>
+        <w:t xml:space="preserve"> </w:t>
+      </w:r>
+      <w:r>
+        <w:t xml:space="preserve">vrne transponiramo tabelo (to pomeni, da so elementi zrcaljeni preko diagonale); deluje tudi za nekvadratne tabele</w:t>
+      </w:r>
+    </w:p>
+    <w:p>
+      <w:pPr>
+        <w:pStyle w:val="SourceCode"/>
+      </w:pPr>
+      <w:r>
+        <w:rPr>
+          <w:rStyle w:val="NormalTok"/>
+        </w:rPr>
+        <w:t xml:space="preserve">a </w:t>
+      </w:r>
+      <w:r>
+        <w:rPr>
+          <w:rStyle w:val="OperatorTok"/>
+        </w:rPr>
+        <w:t xml:space="preserve">=</w:t>
+      </w:r>
+      <w:r>
+        <w:rPr>
+          <w:rStyle w:val="NormalTok"/>
+        </w:rPr>
+        <w:t xml:space="preserve"> np.array([[</w:t>
+      </w:r>
+      <w:r>
+        <w:rPr>
+          <w:rStyle w:val="DecValTok"/>
+        </w:rPr>
+        <w:t xml:space="preserve">1</w:t>
+      </w:r>
+      <w:r>
+        <w:rPr>
+          <w:rStyle w:val="NormalTok"/>
+        </w:rPr>
+        <w:t xml:space="preserve">, </w:t>
+      </w:r>
+      <w:r>
+        <w:rPr>
+          <w:rStyle w:val="DecValTok"/>
+        </w:rPr>
+        <w:t xml:space="preserve">2</w:t>
+      </w:r>
+      <w:r>
+        <w:rPr>
+          <w:rStyle w:val="NormalTok"/>
+        </w:rPr>
+        <w:t xml:space="preserve">, </w:t>
+      </w:r>
+      <w:r>
+        <w:rPr>
+          <w:rStyle w:val="DecValTok"/>
+        </w:rPr>
+        <w:t xml:space="preserve">3</w:t>
+      </w:r>
+      <w:r>
+        <w:rPr>
+          <w:rStyle w:val="NormalTok"/>
+        </w:rPr>
+        <w:t xml:space="preserve">], [</w:t>
+      </w:r>
+      <w:r>
+        <w:rPr>
+          <w:rStyle w:val="DecValTok"/>
+        </w:rPr>
+        <w:t xml:space="preserve">4</w:t>
+      </w:r>
+      <w:r>
+        <w:rPr>
+          <w:rStyle w:val="NormalTok"/>
+        </w:rPr>
+        <w:t xml:space="preserve">, </w:t>
+      </w:r>
+      <w:r>
+        <w:rPr>
+          <w:rStyle w:val="DecValTok"/>
+        </w:rPr>
+        <w:t xml:space="preserve">5</w:t>
+      </w:r>
+      <w:r>
+        <w:rPr>
+          <w:rStyle w:val="NormalTok"/>
+        </w:rPr>
+        <w:t xml:space="preserve">, </w:t>
+      </w:r>
+      <w:r>
+        <w:rPr>
+          <w:rStyle w:val="DecValTok"/>
+        </w:rPr>
+        <w:t xml:space="preserve">6</w:t>
+      </w:r>
+      <w:r>
+        <w:rPr>
+          <w:rStyle w:val="NormalTok"/>
+        </w:rPr>
+        <w:t xml:space="preserve">]])</w:t>
+      </w:r>
+      <w:r>
+        <w:br/>
+      </w:r>
+      <w:r>
+        <w:rPr>
+          <w:rStyle w:val="BuiltInTok"/>
+        </w:rPr>
+        <w:t xml:space="preserve">print</w:t>
+      </w:r>
+      <w:r>
+        <w:rPr>
+          <w:rStyle w:val="NormalTok"/>
+        </w:rPr>
+        <w:t xml:space="preserve">(a)</w:t>
+      </w:r>
+    </w:p>
+    <w:p>
+      <w:pPr>
+        <w:pStyle w:val="SourceCode"/>
+      </w:pPr>
+      <w:r>
+        <w:rPr>
+          <w:rStyle w:val="VerbatimChar"/>
+        </w:rPr>
+        <w:t xml:space="preserve">## [[1 2 3]</w:t>
+      </w:r>
+      <w:r>
+        <w:br/>
+      </w:r>
+      <w:r>
+        <w:rPr>
+          <w:rStyle w:val="VerbatimChar"/>
+        </w:rPr>
+        <w:t xml:space="preserve">##  [4 5 6]]</w:t>
+      </w:r>
+    </w:p>
+    <w:p>
+      <w:pPr>
+        <w:pStyle w:val="SourceCode"/>
+      </w:pPr>
+      <w:r>
+        <w:rPr>
+          <w:rStyle w:val="BuiltInTok"/>
+        </w:rPr>
+        <w:t xml:space="preserve">print</w:t>
+      </w:r>
+      <w:r>
+        <w:rPr>
+          <w:rStyle w:val="NormalTok"/>
+        </w:rPr>
+        <w:t xml:space="preserve">(a.T)</w:t>
+      </w:r>
+    </w:p>
+    <w:p>
+      <w:pPr>
+        <w:pStyle w:val="SourceCode"/>
+      </w:pPr>
+      <w:r>
+        <w:rPr>
+          <w:rStyle w:val="VerbatimChar"/>
+        </w:rPr>
+        <w:t xml:space="preserve">## [[1 4]</w:t>
+      </w:r>
+      <w:r>
+        <w:br/>
+      </w:r>
+      <w:r>
+        <w:rPr>
+          <w:rStyle w:val="VerbatimChar"/>
+        </w:rPr>
+        <w:t xml:space="preserve">##  [2 5]</w:t>
+      </w:r>
+      <w:r>
+        <w:br/>
+      </w:r>
+      <w:r>
+        <w:rPr>
+          <w:rStyle w:val="VerbatimChar"/>
+        </w:rPr>
+        <w:t xml:space="preserve">##  [3 6]]</w:t>
+      </w:r>
+    </w:p>
+    <w:bookmarkEnd w:id="91"/>
+    <w:bookmarkStart w:id="92" w:name="matematika"/>
+    <w:p>
+      <w:pPr>
+        <w:pStyle w:val="Heading2"/>
+      </w:pPr>
+      <w:r>
+        <w:rPr>
+          <w:rStyle w:val="SectionNumber"/>
+        </w:rPr>
+        <w:t xml:space="preserve">7.4</w:t>
+      </w:r>
+      <w:r>
+        <w:tab/>
+      </w:r>
+      <w:r>
+        <w:t xml:space="preserve">Matematika</w:t>
+      </w:r>
+    </w:p>
+    <w:p>
+      <w:pPr>
+        <w:numPr>
+          <w:ilvl w:val="0"/>
+          <w:numId w:val="1025"/>
+        </w:numPr>
+        <w:pStyle w:val="Compact"/>
+      </w:pPr>
+      <w:r>
+        <w:rPr>
+          <w:rStyle w:val="VerbatimChar"/>
+        </w:rPr>
+        <w:t xml:space="preserve">np.sum(tabela)</w:t>
+      </w:r>
+    </w:p>
+    <w:p>
+      <w:pPr>
+        <w:numPr>
+          <w:ilvl w:val="0"/>
+          <w:numId w:val="1025"/>
+        </w:numPr>
+        <w:pStyle w:val="Compact"/>
+      </w:pPr>
+      <w:r>
+        <w:rPr>
+          <w:rStyle w:val="VerbatimChar"/>
+        </w:rPr>
+        <w:t xml:space="preserve">np.cumsum(tabela)</w:t>
+      </w:r>
+    </w:p>
+    <w:p>
+      <w:pPr>
+        <w:numPr>
+          <w:ilvl w:val="0"/>
+          <w:numId w:val="1025"/>
+        </w:numPr>
+        <w:pStyle w:val="Compact"/>
+      </w:pPr>
+      <w:r>
+        <w:rPr>
+          <w:rStyle w:val="VerbatimChar"/>
+        </w:rPr>
+        <w:t xml:space="preserve">np.prod(tabela)</w:t>
+      </w:r>
+    </w:p>
+    <w:p>
+      <w:pPr>
+        <w:numPr>
+          <w:ilvl w:val="0"/>
+          <w:numId w:val="1025"/>
+        </w:numPr>
+        <w:pStyle w:val="Compact"/>
+      </w:pPr>
+      <w:r>
+        <w:rPr>
+          <w:rStyle w:val="VerbatimChar"/>
+        </w:rPr>
+        <w:t xml:space="preserve">np.log(tabela)</w:t>
+      </w:r>
+    </w:p>
+    <w:p>
+      <w:pPr>
+        <w:numPr>
+          <w:ilvl w:val="0"/>
+          <w:numId w:val="1025"/>
         </w:numPr>
         <w:pStyle w:val="Compact"/>
       </w:pPr>
@@ -12326,7 +12367,7 @@
       <w:pPr>
         <w:numPr>
           <w:ilvl w:val="0"/>
-          <w:numId w:val="1025"/>
+          <w:numId w:val="1026"/>
         </w:numPr>
         <w:pStyle w:val="Compact"/>
       </w:pPr>
@@ -12341,152 +12382,6 @@
       </w:r>
       <w:r>
         <w:t xml:space="preserve">vrne trenutno mapo (CWD)</w:t>
-      </w:r>
-    </w:p>
-    <w:p>
-      <w:pPr>
-        <w:numPr>
-          <w:ilvl w:val="0"/>
-          <w:numId w:val="1025"/>
-        </w:numPr>
-        <w:pStyle w:val="Compact"/>
-      </w:pPr>
-      <w:r>
-        <w:rPr>
-          <w:rStyle w:val="VerbatimChar"/>
-        </w:rPr>
-        <w:t xml:space="preserve">os.chdir()</w:t>
-      </w:r>
-      <w:r>
-        <w:t xml:space="preserve"> </w:t>
-      </w:r>
-      <w:r>
-        <w:t xml:space="preserve">nastavi trenutno mapo na podano pot</w:t>
-      </w:r>
-    </w:p>
-    <w:p>
-      <w:pPr>
-        <w:numPr>
-          <w:ilvl w:val="0"/>
-          <w:numId w:val="1025"/>
-        </w:numPr>
-        <w:pStyle w:val="Compact"/>
-      </w:pPr>
-      <w:r>
-        <w:rPr>
-          <w:rStyle w:val="VerbatimChar"/>
-        </w:rPr>
-        <w:t xml:space="preserve">os.listdir()</w:t>
-      </w:r>
-      <w:r>
-        <w:t xml:space="preserve"> </w:t>
-      </w:r>
-      <w:r>
-        <w:t xml:space="preserve">vrne seznam poti do datotek in map, ki se nahajajo v mapi, do katere vodi pot</w:t>
-      </w:r>
-    </w:p>
-    <w:p>
-      <w:pPr>
-        <w:numPr>
-          <w:ilvl w:val="0"/>
-          <w:numId w:val="1025"/>
-        </w:numPr>
-        <w:pStyle w:val="Compact"/>
-      </w:pPr>
-      <w:r>
-        <w:rPr>
-          <w:rStyle w:val="VerbatimChar"/>
-        </w:rPr>
-        <w:t xml:space="preserve">os.mkdir()</w:t>
-      </w:r>
-      <w:r>
-        <w:t xml:space="preserve"> </w:t>
-      </w:r>
-      <w:r>
-        <w:t xml:space="preserve">ustvari novo mapo, ki se nahaja na podani poti</w:t>
-      </w:r>
-    </w:p>
-    <w:p>
-      <w:pPr>
-        <w:numPr>
-          <w:ilvl w:val="0"/>
-          <w:numId w:val="1025"/>
-        </w:numPr>
-        <w:pStyle w:val="Compact"/>
-      </w:pPr>
-      <w:r>
-        <w:rPr>
-          <w:rStyle w:val="VerbatimChar"/>
-        </w:rPr>
-        <w:t xml:space="preserve">os.rename()</w:t>
-      </w:r>
-      <w:r>
-        <w:t xml:space="preserve"> </w:t>
-      </w:r>
-      <w:r>
-        <w:t xml:space="preserve">preimenuje mapo, prvi parameter je pot mape, drugi pa nova pot (z novim imenom)</w:t>
-      </w:r>
-    </w:p>
-    <w:p>
-      <w:pPr>
-        <w:numPr>
-          <w:ilvl w:val="0"/>
-          <w:numId w:val="1025"/>
-        </w:numPr>
-        <w:pStyle w:val="Compact"/>
-      </w:pPr>
-      <w:r>
-        <w:rPr>
-          <w:rStyle w:val="VerbatimChar"/>
-        </w:rPr>
-        <w:t xml:space="preserve">os.remove()</w:t>
-      </w:r>
-      <w:r>
-        <w:t xml:space="preserve"> </w:t>
-      </w:r>
-      <w:r>
-        <w:t xml:space="preserve">izbriše datoteko, ki se nahaja na podani poti</w:t>
-      </w:r>
-    </w:p>
-    <w:p>
-      <w:pPr>
-        <w:numPr>
-          <w:ilvl w:val="0"/>
-          <w:numId w:val="1025"/>
-        </w:numPr>
-        <w:pStyle w:val="Compact"/>
-      </w:pPr>
-      <w:r>
-        <w:rPr>
-          <w:rStyle w:val="VerbatimChar"/>
-        </w:rPr>
-        <w:t xml:space="preserve">os.rmdir()</w:t>
-      </w:r>
-      <w:r>
-        <w:t xml:space="preserve"> </w:t>
-      </w:r>
-      <w:r>
-        <w:t xml:space="preserve">izbriše prazno mapo, ki se nahaja na podani poti</w:t>
-      </w:r>
-    </w:p>
-    <w:p>
-      <w:pPr>
-        <w:pStyle w:val="FirstParagraph"/>
-      </w:pPr>
-      <w:r>
-        <w:t xml:space="preserve">Za delo s potmi je na voljo knjižnica</w:t>
-      </w:r>
-      <w:r>
-        <w:t xml:space="preserve"> </w:t>
-      </w:r>
-      <w:r>
-        <w:rPr>
-          <w:rStyle w:val="VerbatimChar"/>
-        </w:rPr>
-        <w:t xml:space="preserve">os.path</w:t>
-      </w:r>
-      <w:r>
-        <w:t xml:space="preserve">, kjer so pogosto uporabljane funkcije:</w:t>
       </w:r>
     </w:p>
     <w:p>
@@ -12501,13 +12396,13 @@
         <w:rPr>
           <w:rStyle w:val="VerbatimChar"/>
         </w:rPr>
-        <w:t xml:space="preserve">os.path.exists()</w:t>
-      </w:r>
-      <w:r>
-        <w:t xml:space="preserve"> </w:t>
-      </w:r>
-      <w:r>
-        <w:t xml:space="preserve">vrne True, če podana pot obstaja</w:t>
+        <w:t xml:space="preserve">os.chdir()</w:t>
+      </w:r>
+      <w:r>
+        <w:t xml:space="preserve"> </w:t>
+      </w:r>
+      <w:r>
+        <w:t xml:space="preserve">nastavi trenutno mapo na podano pot</w:t>
       </w:r>
     </w:p>
     <w:p>
@@ -12522,13 +12417,13 @@
         <w:rPr>
           <w:rStyle w:val="VerbatimChar"/>
         </w:rPr>
-        <w:t xml:space="preserve">os.path.join()</w:t>
-      </w:r>
-      <w:r>
-        <w:t xml:space="preserve"> </w:t>
-      </w:r>
-      <w:r>
-        <w:t xml:space="preserve">stakne dve poti v eno, pri čemer ustrezno poskrbi za prava ločila glede na OS</w:t>
+        <w:t xml:space="preserve">os.listdir()</w:t>
+      </w:r>
+      <w:r>
+        <w:t xml:space="preserve"> </w:t>
+      </w:r>
+      <w:r>
+        <w:t xml:space="preserve">vrne seznam poti do datotek in map, ki se nahajajo v mapi, do katere vodi pot</w:t>
       </w:r>
     </w:p>
     <w:p>
@@ -12543,13 +12438,13 @@
         <w:rPr>
           <w:rStyle w:val="VerbatimChar"/>
         </w:rPr>
-        <w:t xml:space="preserve">os.path.abspath()</w:t>
-      </w:r>
-      <w:r>
-        <w:t xml:space="preserve"> </w:t>
-      </w:r>
-      <w:r>
-        <w:t xml:space="preserve">vrne absolutno pot, ki ustreza podani relativni poti (glede na trenutno mapo)</w:t>
+        <w:t xml:space="preserve">os.mkdir()</w:t>
+      </w:r>
+      <w:r>
+        <w:t xml:space="preserve"> </w:t>
+      </w:r>
+      <w:r>
+        <w:t xml:space="preserve">ustvari novo mapo, ki se nahaja na podani poti</w:t>
       </w:r>
     </w:p>
     <w:p>
@@ -12564,13 +12459,13 @@
         <w:rPr>
           <w:rStyle w:val="VerbatimChar"/>
         </w:rPr>
-        <w:t xml:space="preserve">os.path.relpath()</w:t>
-      </w:r>
-      <w:r>
-        <w:t xml:space="preserve"> </w:t>
-      </w:r>
-      <w:r>
-        <w:t xml:space="preserve">vrne relativno pot, ki ustreza podani absolutni poti (glede na trenutno mapo)</w:t>
+        <w:t xml:space="preserve">os.rename()</w:t>
+      </w:r>
+      <w:r>
+        <w:t xml:space="preserve"> </w:t>
+      </w:r>
+      <w:r>
+        <w:t xml:space="preserve">preimenuje mapo, prvi parameter je pot mape, drugi pa nova pot (z novim imenom)</w:t>
       </w:r>
     </w:p>
     <w:p>
@@ -12585,13 +12480,13 @@
         <w:rPr>
           <w:rStyle w:val="VerbatimChar"/>
         </w:rPr>
-        <w:t xml:space="preserve">os.path.isfile()</w:t>
-      </w:r>
-      <w:r>
-        <w:t xml:space="preserve"> </w:t>
-      </w:r>
-      <w:r>
-        <w:t xml:space="preserve">vrne True, če pot vodi do datoteke</w:t>
+        <w:t xml:space="preserve">os.remove()</w:t>
+      </w:r>
+      <w:r>
+        <w:t xml:space="preserve"> </w:t>
+      </w:r>
+      <w:r>
+        <w:t xml:space="preserve">izbriše datoteko, ki se nahaja na podani poti</w:t>
       </w:r>
     </w:p>
     <w:p>
@@ -12599,6 +12494,152 @@
         <w:numPr>
           <w:ilvl w:val="0"/>
           <w:numId w:val="1026"/>
+        </w:numPr>
+        <w:pStyle w:val="Compact"/>
+      </w:pPr>
+      <w:r>
+        <w:rPr>
+          <w:rStyle w:val="VerbatimChar"/>
+        </w:rPr>
+        <w:t xml:space="preserve">os.rmdir()</w:t>
+      </w:r>
+      <w:r>
+        <w:t xml:space="preserve"> </w:t>
+      </w:r>
+      <w:r>
+        <w:t xml:space="preserve">izbriše prazno mapo, ki se nahaja na podani poti</w:t>
+      </w:r>
+    </w:p>
+    <w:p>
+      <w:pPr>
+        <w:pStyle w:val="FirstParagraph"/>
+      </w:pPr>
+      <w:r>
+        <w:t xml:space="preserve">Za delo s potmi je na voljo knjižnica</w:t>
+      </w:r>
+      <w:r>
+        <w:t xml:space="preserve"> </w:t>
+      </w:r>
+      <w:r>
+        <w:rPr>
+          <w:rStyle w:val="VerbatimChar"/>
+        </w:rPr>
+        <w:t xml:space="preserve">os.path</w:t>
+      </w:r>
+      <w:r>
+        <w:t xml:space="preserve">, kjer so pogosto uporabljane funkcije:</w:t>
+      </w:r>
+    </w:p>
+    <w:p>
+      <w:pPr>
+        <w:numPr>
+          <w:ilvl w:val="0"/>
+          <w:numId w:val="1027"/>
+        </w:numPr>
+        <w:pStyle w:val="Compact"/>
+      </w:pPr>
+      <w:r>
+        <w:rPr>
+          <w:rStyle w:val="VerbatimChar"/>
+        </w:rPr>
+        <w:t xml:space="preserve">os.path.exists()</w:t>
+      </w:r>
+      <w:r>
+        <w:t xml:space="preserve"> </w:t>
+      </w:r>
+      <w:r>
+        <w:t xml:space="preserve">vrne True, če podana pot obstaja</w:t>
+      </w:r>
+    </w:p>
+    <w:p>
+      <w:pPr>
+        <w:numPr>
+          <w:ilvl w:val="0"/>
+          <w:numId w:val="1027"/>
+        </w:numPr>
+        <w:pStyle w:val="Compact"/>
+      </w:pPr>
+      <w:r>
+        <w:rPr>
+          <w:rStyle w:val="VerbatimChar"/>
+        </w:rPr>
+        <w:t xml:space="preserve">os.path.join()</w:t>
+      </w:r>
+      <w:r>
+        <w:t xml:space="preserve"> </w:t>
+      </w:r>
+      <w:r>
+        <w:t xml:space="preserve">stakne dve poti v eno, pri čemer ustrezno poskrbi za prava ločila glede na OS</w:t>
+      </w:r>
+    </w:p>
+    <w:p>
+      <w:pPr>
+        <w:numPr>
+          <w:ilvl w:val="0"/>
+          <w:numId w:val="1027"/>
+        </w:numPr>
+        <w:pStyle w:val="Compact"/>
+      </w:pPr>
+      <w:r>
+        <w:rPr>
+          <w:rStyle w:val="VerbatimChar"/>
+        </w:rPr>
+        <w:t xml:space="preserve">os.path.abspath()</w:t>
+      </w:r>
+      <w:r>
+        <w:t xml:space="preserve"> </w:t>
+      </w:r>
+      <w:r>
+        <w:t xml:space="preserve">vrne absolutno pot, ki ustreza podani relativni poti (glede na trenutno mapo)</w:t>
+      </w:r>
+    </w:p>
+    <w:p>
+      <w:pPr>
+        <w:numPr>
+          <w:ilvl w:val="0"/>
+          <w:numId w:val="1027"/>
+        </w:numPr>
+        <w:pStyle w:val="Compact"/>
+      </w:pPr>
+      <w:r>
+        <w:rPr>
+          <w:rStyle w:val="VerbatimChar"/>
+        </w:rPr>
+        <w:t xml:space="preserve">os.path.relpath()</w:t>
+      </w:r>
+      <w:r>
+        <w:t xml:space="preserve"> </w:t>
+      </w:r>
+      <w:r>
+        <w:t xml:space="preserve">vrne relativno pot, ki ustreza podani absolutni poti (glede na trenutno mapo)</w:t>
+      </w:r>
+    </w:p>
+    <w:p>
+      <w:pPr>
+        <w:numPr>
+          <w:ilvl w:val="0"/>
+          <w:numId w:val="1027"/>
+        </w:numPr>
+        <w:pStyle w:val="Compact"/>
+      </w:pPr>
+      <w:r>
+        <w:rPr>
+          <w:rStyle w:val="VerbatimChar"/>
+        </w:rPr>
+        <w:t xml:space="preserve">os.path.isfile()</w:t>
+      </w:r>
+      <w:r>
+        <w:t xml:space="preserve"> </w:t>
+      </w:r>
+      <w:r>
+        <w:t xml:space="preserve">vrne True, če pot vodi do datoteke</w:t>
+      </w:r>
+    </w:p>
+    <w:p>
+      <w:pPr>
+        <w:numPr>
+          <w:ilvl w:val="0"/>
+          <w:numId w:val="1027"/>
         </w:numPr>
         <w:pStyle w:val="Compact"/>
       </w:pPr>
@@ -15672,6 +15713,9 @@
     <w:abstractNumId w:val="991"/>
   </w:num>
   <w:num w:numId="1026">
+    <w:abstractNumId w:val="991"/>
+  </w:num>
+  <w:num w:numId="1027">
     <w:abstractNumId w:val="991"/>
   </w:num>
 </w:numbering>

</xml_diff>

<commit_message>
Commit from GitHub Actions (Build site and commit to output branch)
</commit_message>
<xml_diff>
--- a/_main.docx
+++ b/_main.docx
@@ -70,7 +70,7 @@
         <w:pStyle w:val="Date"/>
       </w:pPr>
       <w:r>
-        <w:t xml:space="preserve">2022-09-13</w:t>
+        <w:t xml:space="preserve">2022-09-14</w:t>
       </w:r>
     </w:p>
     <w:sdt>
@@ -892,7 +892,7 @@
       </w:hyperlink>
     </w:p>
     <w:bookmarkEnd w:id="28"/>
-    <w:bookmarkStart w:id="31" w:name="numpy"/>
+    <w:bookmarkStart w:id="31" w:name="namestitev-paketa-numpy"/>
     <w:p>
       <w:pPr>
         <w:pStyle w:val="Heading2"/>
@@ -907,7 +907,7 @@
         <w:tab/>
       </w:r>
       <w:r>
-        <w:t xml:space="preserve">Numpy</w:t>
+        <w:t xml:space="preserve">Namestitev paketa Numpy</w:t>
       </w:r>
     </w:p>
     <w:p>
@@ -9701,7 +9701,7 @@
     </w:p>
     <w:bookmarkEnd w:id="82"/>
     <w:bookmarkEnd w:id="83"/>
-    <w:bookmarkStart w:id="91" w:name="numpy-1"/>
+    <w:bookmarkStart w:id="91" w:name="numpy"/>
     <w:p>
       <w:pPr>
         <w:pStyle w:val="Heading1"/>

</xml_diff>